<commit_message>
Creacion del punto inicial del repositorio
</commit_message>
<xml_diff>
--- a/ISW_2020_Grupo_2/Practico/TP_evaluables/TP_3/TPE3_Grupo 2.docx
+++ b/ISW_2020_Grupo_2/Practico/TP_evaluables/TP_3/TPE3_Grupo 2.docx
@@ -21,7 +21,7 @@
       <w:pPr>
         <w:pStyle w:val="Prrafodelista"/>
         <w:numPr>
-          <w:ilvl w:val="2"/>
+          <w:ilvl w:val="1"/>
           <w:numId w:val="1"/>
         </w:numPr>
       </w:pPr>
@@ -36,7 +36,7 @@
       <w:pPr>
         <w:pStyle w:val="Prrafodelista"/>
         <w:numPr>
-          <w:ilvl w:val="3"/>
+          <w:ilvl w:val="2"/>
           <w:numId w:val="1"/>
         </w:numPr>
       </w:pPr>
@@ -51,54 +51,163 @@
       <w:pPr>
         <w:pStyle w:val="Prrafodelista"/>
         <w:numPr>
-          <w:ilvl w:val="4"/>
-          <w:numId w:val="1"/>
-        </w:numPr>
-      </w:pPr>
-      <w:proofErr w:type="spellStart"/>
+          <w:ilvl w:val="3"/>
+          <w:numId w:val="1"/>
+        </w:numPr>
+      </w:pPr>
+      <w:r>
+        <w:t>U1</w:t>
+      </w:r>
+    </w:p>
+    <w:p>
+      <w:pPr>
+        <w:pStyle w:val="Prrafodelista"/>
+        <w:numPr>
+          <w:ilvl w:val="3"/>
+          <w:numId w:val="1"/>
+        </w:numPr>
+      </w:pPr>
+      <w:r>
+        <w:t>U2</w:t>
+      </w:r>
+    </w:p>
+    <w:p>
+      <w:pPr>
+        <w:pStyle w:val="Prrafodelista"/>
+        <w:numPr>
+          <w:ilvl w:val="3"/>
+          <w:numId w:val="1"/>
+        </w:numPr>
+      </w:pPr>
+      <w:r>
+        <w:t>U3</w:t>
+      </w:r>
+    </w:p>
+    <w:p>
+      <w:pPr>
+        <w:pStyle w:val="Prrafodelista"/>
+        <w:numPr>
+          <w:ilvl w:val="3"/>
+          <w:numId w:val="1"/>
+        </w:numPr>
+      </w:pPr>
+      <w:r>
+        <w:t>UN</w:t>
+      </w:r>
+    </w:p>
+    <w:p>
+      <w:pPr>
+        <w:pStyle w:val="Prrafodelista"/>
+        <w:numPr>
+          <w:ilvl w:val="2"/>
+          <w:numId w:val="1"/>
+        </w:numPr>
+      </w:pPr>
       <w:r>
         <w:rPr>
           <w:lang w:val="es-MX"/>
         </w:rPr>
-        <w:t>Unidad_N</w:t>
-      </w:r>
-      <w:proofErr w:type="spellEnd"/>
-    </w:p>
-    <w:p>
-      <w:pPr>
-        <w:pStyle w:val="Prrafodelista"/>
-        <w:numPr>
-          <w:ilvl w:val="3"/>
-          <w:numId w:val="1"/>
-        </w:numPr>
-      </w:pPr>
+        <w:t xml:space="preserve">Trabajos </w:t>
+      </w:r>
       <w:r>
         <w:rPr>
           <w:lang w:val="es-MX"/>
         </w:rPr>
-        <w:t>Trabajos conceptuales</w:t>
-      </w:r>
-    </w:p>
-    <w:p>
-      <w:pPr>
-        <w:pStyle w:val="Prrafodelista"/>
-        <w:numPr>
-          <w:ilvl w:val="4"/>
-          <w:numId w:val="1"/>
-        </w:numPr>
-      </w:pPr>
+        <w:t>C</w:t>
+      </w:r>
       <w:r>
         <w:rPr>
           <w:lang w:val="es-MX"/>
         </w:rPr>
-        <w:t>TC_N</w:t>
-      </w:r>
-    </w:p>
-    <w:p>
-      <w:pPr>
-        <w:pStyle w:val="Prrafodelista"/>
-        <w:numPr>
-          <w:ilvl w:val="2"/>
+        <w:t>onceptuales</w:t>
+      </w:r>
+    </w:p>
+    <w:p>
+      <w:pPr>
+        <w:pStyle w:val="Prrafodelista"/>
+        <w:numPr>
+          <w:ilvl w:val="3"/>
+          <w:numId w:val="1"/>
+        </w:numPr>
+      </w:pPr>
+      <w:r>
+        <w:rPr>
+          <w:lang w:val="es-MX"/>
+        </w:rPr>
+        <w:t>Material Complementario</w:t>
+      </w:r>
+    </w:p>
+    <w:p>
+      <w:pPr>
+        <w:pStyle w:val="Prrafodelista"/>
+        <w:numPr>
+          <w:ilvl w:val="3"/>
+          <w:numId w:val="1"/>
+        </w:numPr>
+      </w:pPr>
+      <w:r>
+        <w:rPr>
+          <w:lang w:val="es-MX"/>
+        </w:rPr>
+        <w:t>TC</w:t>
+      </w:r>
+      <w:r>
+        <w:rPr>
+          <w:lang w:val="es-MX"/>
+        </w:rPr>
+        <w:t xml:space="preserve"> 1</w:t>
+      </w:r>
+    </w:p>
+    <w:p>
+      <w:pPr>
+        <w:pStyle w:val="Prrafodelista"/>
+        <w:numPr>
+          <w:ilvl w:val="3"/>
+          <w:numId w:val="1"/>
+        </w:numPr>
+      </w:pPr>
+      <w:r>
+        <w:rPr>
+          <w:lang w:val="es-MX"/>
+        </w:rPr>
+        <w:t>TC 2</w:t>
+      </w:r>
+    </w:p>
+    <w:p>
+      <w:pPr>
+        <w:pStyle w:val="Prrafodelista"/>
+        <w:numPr>
+          <w:ilvl w:val="3"/>
+          <w:numId w:val="1"/>
+        </w:numPr>
+      </w:pPr>
+      <w:r>
+        <w:rPr>
+          <w:lang w:val="es-MX"/>
+        </w:rPr>
+        <w:t>TC 3</w:t>
+      </w:r>
+    </w:p>
+    <w:p>
+      <w:pPr>
+        <w:pStyle w:val="Prrafodelista"/>
+        <w:numPr>
+          <w:ilvl w:val="3"/>
+          <w:numId w:val="1"/>
+        </w:numPr>
+      </w:pPr>
+      <w:r>
+        <w:rPr>
+          <w:lang w:val="es-MX"/>
+        </w:rPr>
+        <w:t>TC N</w:t>
+      </w:r>
+    </w:p>
+    <w:p>
+      <w:pPr>
+        <w:pStyle w:val="Prrafodelista"/>
+        <w:numPr>
+          <w:ilvl w:val="1"/>
           <w:numId w:val="1"/>
         </w:numPr>
       </w:pPr>
@@ -113,21 +222,64 @@
       <w:pPr>
         <w:pStyle w:val="Prrafodelista"/>
         <w:numPr>
+          <w:ilvl w:val="2"/>
+          <w:numId w:val="1"/>
+        </w:numPr>
+      </w:pPr>
+      <w:r>
+        <w:t>TP</w:t>
+      </w:r>
+      <w:r>
+        <w:t xml:space="preserve"> </w:t>
+      </w:r>
+      <w:r>
+        <w:t>Evaluables</w:t>
+      </w:r>
+    </w:p>
+    <w:p>
+      <w:pPr>
+        <w:pStyle w:val="Prrafodelista"/>
+        <w:numPr>
           <w:ilvl w:val="3"/>
           <w:numId w:val="1"/>
         </w:numPr>
       </w:pPr>
-      <w:proofErr w:type="spellStart"/>
-      <w:r>
-        <w:t>TP_Evaluables</w:t>
-      </w:r>
-      <w:proofErr w:type="spellEnd"/>
-    </w:p>
-    <w:p>
-      <w:pPr>
-        <w:pStyle w:val="Prrafodelista"/>
-        <w:numPr>
-          <w:ilvl w:val="4"/>
+      <w:r>
+        <w:t>TP_</w:t>
+      </w:r>
+      <w:r>
+        <w:t>1</w:t>
+      </w:r>
+    </w:p>
+    <w:p>
+      <w:pPr>
+        <w:pStyle w:val="Prrafodelista"/>
+        <w:numPr>
+          <w:ilvl w:val="3"/>
+          <w:numId w:val="1"/>
+        </w:numPr>
+      </w:pPr>
+      <w:r>
+        <w:t>TP_2</w:t>
+      </w:r>
+    </w:p>
+    <w:p>
+      <w:pPr>
+        <w:pStyle w:val="Prrafodelista"/>
+        <w:numPr>
+          <w:ilvl w:val="3"/>
+          <w:numId w:val="1"/>
+        </w:numPr>
+      </w:pPr>
+      <w:r>
+        <w:t>TP_3</w:t>
+      </w:r>
+    </w:p>
+    <w:p>
+      <w:pPr>
+        <w:pStyle w:val="Prrafodelista"/>
+        <w:numPr>
+          <w:ilvl w:val="3"/>
           <w:numId w:val="1"/>
         </w:numPr>
       </w:pPr>
@@ -139,21 +291,70 @@
       <w:pPr>
         <w:pStyle w:val="Prrafodelista"/>
         <w:numPr>
+          <w:ilvl w:val="2"/>
+          <w:numId w:val="1"/>
+        </w:numPr>
+      </w:pPr>
+      <w:r>
+        <w:t>TP</w:t>
+      </w:r>
+      <w:r>
+        <w:t xml:space="preserve"> </w:t>
+      </w:r>
+      <w:r>
+        <w:t>No</w:t>
+      </w:r>
+      <w:r>
+        <w:t xml:space="preserve"> </w:t>
+      </w:r>
+      <w:r>
+        <w:t>Evaluables</w:t>
+      </w:r>
+    </w:p>
+    <w:p>
+      <w:pPr>
+        <w:pStyle w:val="Prrafodelista"/>
+        <w:numPr>
           <w:ilvl w:val="3"/>
           <w:numId w:val="1"/>
         </w:numPr>
       </w:pPr>
-      <w:proofErr w:type="spellStart"/>
-      <w:r>
-        <w:t>TP_No_Evaluables</w:t>
-      </w:r>
-      <w:proofErr w:type="spellEnd"/>
-    </w:p>
-    <w:p>
-      <w:pPr>
-        <w:pStyle w:val="Prrafodelista"/>
-        <w:numPr>
-          <w:ilvl w:val="4"/>
+      <w:r>
+        <w:t>TP_</w:t>
+      </w:r>
+      <w:r>
+        <w:t>1</w:t>
+      </w:r>
+    </w:p>
+    <w:p>
+      <w:pPr>
+        <w:pStyle w:val="Prrafodelista"/>
+        <w:numPr>
+          <w:ilvl w:val="3"/>
+          <w:numId w:val="1"/>
+        </w:numPr>
+      </w:pPr>
+      <w:r>
+        <w:t>TP_2</w:t>
+      </w:r>
+    </w:p>
+    <w:p>
+      <w:pPr>
+        <w:pStyle w:val="Prrafodelista"/>
+        <w:numPr>
+          <w:ilvl w:val="3"/>
+          <w:numId w:val="1"/>
+        </w:numPr>
+      </w:pPr>
+      <w:r>
+        <w:t>TP_3</w:t>
+      </w:r>
+    </w:p>
+    <w:p>
+      <w:pPr>
+        <w:pStyle w:val="Prrafodelista"/>
+        <w:numPr>
+          <w:ilvl w:val="3"/>
           <w:numId w:val="1"/>
         </w:numPr>
       </w:pPr>
@@ -165,7 +366,7 @@
       <w:pPr>
         <w:pStyle w:val="Prrafodelista"/>
         <w:numPr>
-          <w:ilvl w:val="2"/>
+          <w:ilvl w:val="1"/>
           <w:numId w:val="1"/>
         </w:numPr>
       </w:pPr>
@@ -180,7 +381,7 @@
       <w:pPr>
         <w:pStyle w:val="Prrafodelista"/>
         <w:numPr>
-          <w:ilvl w:val="2"/>
+          <w:ilvl w:val="1"/>
           <w:numId w:val="1"/>
         </w:numPr>
       </w:pPr>
@@ -201,56 +402,7 @@
       <w:pPr>
         <w:pStyle w:val="Prrafodelista"/>
         <w:numPr>
-          <w:ilvl w:val="3"/>
-          <w:numId w:val="1"/>
-        </w:numPr>
-      </w:pPr>
-      <w:proofErr w:type="spellStart"/>
-      <w:r>
-        <w:rPr>
-          <w:lang w:val="es-MX"/>
-        </w:rPr>
-        <w:t>Parcial_N</w:t>
-      </w:r>
-      <w:proofErr w:type="spellEnd"/>
-    </w:p>
-    <w:p>
-      <w:pPr>
-        <w:pStyle w:val="Prrafodelista"/>
-        <w:numPr>
-          <w:ilvl w:val="3"/>
-          <w:numId w:val="1"/>
-        </w:numPr>
-      </w:pPr>
-      <w:r>
-        <w:rPr>
-          <w:lang w:val="es-MX"/>
-        </w:rPr>
-        <w:t>Clases</w:t>
-      </w:r>
-    </w:p>
-    <w:p>
-      <w:pPr>
-        <w:pStyle w:val="Prrafodelista"/>
-        <w:numPr>
-          <w:ilvl w:val="4"/>
-          <w:numId w:val="1"/>
-        </w:numPr>
-      </w:pPr>
-      <w:proofErr w:type="spellStart"/>
-      <w:r>
-        <w:rPr>
-          <w:lang w:val="es-MX"/>
-        </w:rPr>
-        <w:t>Clase_N</w:t>
-      </w:r>
-      <w:proofErr w:type="spellEnd"/>
-    </w:p>
-    <w:p>
-      <w:pPr>
-        <w:pStyle w:val="Prrafodelista"/>
-        <w:numPr>
-          <w:ilvl w:val="2"/>
+          <w:ilvl w:val="1"/>
           <w:numId w:val="1"/>
         </w:numPr>
       </w:pPr>
@@ -266,13 +418,8 @@
     <w:p/>
     <w:p>
       <w:r>
-        <w:t xml:space="preserve">Listado de </w:t>
-      </w:r>
-      <w:proofErr w:type="spellStart"/>
-      <w:r>
-        <w:t>Items</w:t>
-      </w:r>
-      <w:proofErr w:type="spellEnd"/>
+        <w:t>Listado de Items</w:t>
+      </w:r>
     </w:p>
     <w:tbl>
       <w:tblPr>
@@ -345,20 +492,7 @@
           </w:tcPr>
           <w:p>
             <w:r>
-              <w:t>TC&lt;N&gt;_&lt;Grupo</w:t>
-            </w:r>
-            <w:proofErr w:type="gramStart"/>
-            <w:r>
-              <w:t>&gt;.&lt;</w:t>
-            </w:r>
-            <w:proofErr w:type="spellStart"/>
-            <w:proofErr w:type="gramEnd"/>
-            <w:r>
-              <w:t>ext</w:t>
-            </w:r>
-            <w:proofErr w:type="spellEnd"/>
-            <w:r>
-              <w:t>&gt;</w:t>
+              <w:t>TC&lt;N&gt;_&lt;Grupo&gt;.&lt;ext&gt;</w:t>
             </w:r>
           </w:p>
         </w:tc>
@@ -392,20 +526,7 @@
           </w:tcPr>
           <w:p>
             <w:r>
-              <w:t>TPE&lt;N&gt;_&lt;Grupo</w:t>
-            </w:r>
-            <w:proofErr w:type="gramStart"/>
-            <w:r>
-              <w:t>&gt;.&lt;</w:t>
-            </w:r>
-            <w:proofErr w:type="spellStart"/>
-            <w:proofErr w:type="gramEnd"/>
-            <w:r>
-              <w:t>ext</w:t>
-            </w:r>
-            <w:proofErr w:type="spellEnd"/>
-            <w:r>
-              <w:t>&gt;</w:t>
+              <w:t>TPE&lt;N&gt;_&lt;Grupo&gt;.&lt;ext&gt;</w:t>
             </w:r>
           </w:p>
         </w:tc>
@@ -442,31 +563,10 @@
               <w:t>TPNE&lt;N&gt;</w:t>
             </w:r>
             <w:r>
-              <w:t>_&lt;</w:t>
-            </w:r>
-            <w:proofErr w:type="spellStart"/>
-            <w:r>
-              <w:t>NombreTrabajo</w:t>
-            </w:r>
-            <w:proofErr w:type="spellEnd"/>
-            <w:r>
-              <w:t>&gt;</w:t>
-            </w:r>
-            <w:r>
-              <w:t>_&lt;Grupo</w:t>
-            </w:r>
-            <w:proofErr w:type="gramStart"/>
-            <w:r>
-              <w:t>&gt;.&lt;</w:t>
-            </w:r>
-            <w:proofErr w:type="spellStart"/>
-            <w:proofErr w:type="gramEnd"/>
-            <w:r>
-              <w:t>ext</w:t>
-            </w:r>
-            <w:proofErr w:type="spellEnd"/>
-            <w:r>
-              <w:t>&gt;</w:t>
+              <w:t>_&lt;NombreTrabajo&gt;</w:t>
+            </w:r>
+            <w:r>
+              <w:t>_&lt;Grupo&gt;.&lt;ext&gt;</w:t>
             </w:r>
           </w:p>
         </w:tc>
@@ -500,47 +600,38 @@
           </w:tcPr>
           <w:p>
             <w:r>
-              <w:t>&lt;</w:t>
-            </w:r>
-            <w:proofErr w:type="spellStart"/>
-            <w:r>
-              <w:t>Nombre</w:t>
+              <w:t>&lt;Nombre</w:t>
             </w:r>
             <w:r>
               <w:t>ArchivoBibliografico</w:t>
             </w:r>
-            <w:proofErr w:type="spellEnd"/>
-            <w:r>
-              <w:t>&gt;.</w:t>
-            </w:r>
-            <w:proofErr w:type="spellStart"/>
-            <w:r>
-              <w:t>pdf</w:t>
-            </w:r>
-            <w:proofErr w:type="spellEnd"/>
-          </w:p>
-          <w:p/>
-        </w:tc>
-        <w:tc>
-          <w:tcPr>
-            <w:tcW w:w="2124" w:type="dxa"/>
-          </w:tcPr>
-          <w:p/>
-        </w:tc>
-        <w:tc>
-          <w:tcPr>
-            <w:tcW w:w="2124" w:type="dxa"/>
-          </w:tcPr>
-          <w:p/>
-        </w:tc>
-      </w:tr>
-      <w:tr>
-        <w:tc>
-          <w:tcPr>
-            <w:tcW w:w="2123" w:type="dxa"/>
-          </w:tcPr>
-          <w:p>
-            <w:r>
+            <w:r>
+              <w:t>&gt;.pdf</w:t>
+            </w:r>
+          </w:p>
+          <w:p/>
+        </w:tc>
+        <w:tc>
+          <w:tcPr>
+            <w:tcW w:w="2124" w:type="dxa"/>
+          </w:tcPr>
+          <w:p/>
+        </w:tc>
+        <w:tc>
+          <w:tcPr>
+            <w:tcW w:w="2124" w:type="dxa"/>
+          </w:tcPr>
+          <w:p/>
+        </w:tc>
+      </w:tr>
+      <w:tr>
+        <w:tc>
+          <w:tcPr>
+            <w:tcW w:w="2123" w:type="dxa"/>
+          </w:tcPr>
+          <w:p>
+            <w:r>
+              <w:lastRenderedPageBreak/>
               <w:t>Lineamentos de trabajos teóricos</w:t>
             </w:r>
           </w:p>
@@ -585,20 +676,7 @@
           </w:tcPr>
           <w:p>
             <w:r>
-              <w:t>TC_&lt;N&gt;_&lt;Grupo</w:t>
-            </w:r>
-            <w:proofErr w:type="gramStart"/>
-            <w:r>
-              <w:t>&gt;.&lt;</w:t>
-            </w:r>
-            <w:proofErr w:type="spellStart"/>
-            <w:proofErr w:type="gramEnd"/>
-            <w:r>
-              <w:t>ext</w:t>
-            </w:r>
-            <w:proofErr w:type="spellEnd"/>
-            <w:r>
-              <w:t>&gt;</w:t>
+              <w:t>TC_&lt;N&gt;_&lt;Grupo&gt;.&lt;ext&gt;</w:t>
             </w:r>
           </w:p>
         </w:tc>
@@ -632,21 +710,8 @@
           </w:tcPr>
           <w:p>
             <w:r>
-              <w:t>U&lt;NU&gt;_&lt;</w:t>
-            </w:r>
-            <w:proofErr w:type="spellStart"/>
-            <w:r>
-              <w:t>NombreUnidad</w:t>
-            </w:r>
-            <w:proofErr w:type="spellEnd"/>
-            <w:r>
-              <w:t>&gt;.</w:t>
-            </w:r>
-            <w:proofErr w:type="spellStart"/>
-            <w:r>
-              <w:t>pdf</w:t>
-            </w:r>
-            <w:proofErr w:type="spellEnd"/>
+              <w:t>U&lt;NU&gt;_&lt;NombreUnidad&gt;.pdf</w:t>
+            </w:r>
           </w:p>
         </w:tc>
         <w:tc>
@@ -737,7 +802,6 @@
           </w:tcPr>
           <w:p>
             <w:r>
-              <w:lastRenderedPageBreak/>
               <w:t>Protocolo para rendir</w:t>
             </w:r>
           </w:p>
@@ -772,13 +836,8 @@
           </w:tcPr>
           <w:p>
             <w:r>
-              <w:t xml:space="preserve">Modalidad </w:t>
-            </w:r>
-            <w:proofErr w:type="spellStart"/>
-            <w:r>
-              <w:t>academica</w:t>
-            </w:r>
-            <w:proofErr w:type="spellEnd"/>
+              <w:t>Modalidad academica</w:t>
+            </w:r>
           </w:p>
         </w:tc>
         <w:tc>
@@ -1328,7 +1387,7 @@
         <w:rFonts w:ascii="Courier New" w:hAnsi="Courier New" w:cs="Courier New" w:hint="default"/>
       </w:rPr>
     </w:lvl>
-    <w:lvl w:ilvl="5" w:tplc="2C0A0005" w:tentative="1">
+    <w:lvl w:ilvl="5" w:tplc="2C0A0005">
       <w:start w:val="1"/>
       <w:numFmt w:val="bullet"/>
       <w:lvlText w:val=""/>

</xml_diff>

<commit_message>
Correccion de algunos archivos
</commit_message>
<xml_diff>
--- a/ISW_2020_Grupo_2/Practico/TP_evaluables/TP_3/TPE3_Grupo 2.docx
+++ b/ISW_2020_Grupo_2/Practico/TP_evaluables/TP_3/TPE3_Grupo 2.docx
@@ -4,6 +4,37 @@
   <w:body>
     <w:p>
       <w:pPr>
+        <w:ind w:left="720" w:hanging="360"/>
+        <w:jc w:val="center"/>
+        <w:rPr>
+          <w:b/>
+          <w:bCs/>
+        </w:rPr>
+      </w:pPr>
+      <w:r>
+        <w:rPr>
+          <w:b/>
+          <w:bCs/>
+        </w:rPr>
+        <w:t>Estructura de</w:t>
+      </w:r>
+      <w:r>
+        <w:rPr>
+          <w:b/>
+          <w:bCs/>
+        </w:rPr>
+        <w:t>l</w:t>
+      </w:r>
+      <w:r>
+        <w:rPr>
+          <w:b/>
+          <w:bCs/>
+        </w:rPr>
+        <w:t xml:space="preserve"> repositorio</w:t>
+      </w:r>
+    </w:p>
+    <w:p>
+      <w:pPr>
         <w:pStyle w:val="Prrafodelista"/>
         <w:numPr>
           <w:ilvl w:val="0"/>
@@ -416,60 +447,143 @@
     <w:p/>
     <w:p/>
     <w:p/>
+    <w:p/>
+    <w:p/>
+    <w:p/>
+    <w:p/>
+    <w:p/>
+    <w:p/>
+    <w:p/>
+    <w:p/>
+    <w:p/>
     <w:p>
-      <w:r>
-        <w:t>Listado de Items</w:t>
+      <w:pPr>
+        <w:sectPr>
+          <w:pgSz w:w="11906" w:h="16838"/>
+          <w:pgMar w:top="1135" w:right="849" w:bottom="1417" w:left="851" w:header="708" w:footer="708" w:gutter="0"/>
+          <w:cols w:space="708"/>
+          <w:docGrid w:linePitch="360"/>
+        </w:sectPr>
+      </w:pPr>
+    </w:p>
+    <w:p>
+      <w:pPr>
+        <w:jc w:val="center"/>
+        <w:rPr>
+          <w:b/>
+          <w:bCs/>
+        </w:rPr>
+      </w:pPr>
+      <w:r>
+        <w:rPr>
+          <w:b/>
+          <w:bCs/>
+        </w:rPr>
+        <w:lastRenderedPageBreak/>
+        <w:t xml:space="preserve">Listado de </w:t>
+      </w:r>
+      <w:r>
+        <w:rPr>
+          <w:b/>
+          <w:bCs/>
+        </w:rPr>
+        <w:t>Ítems de configuración</w:t>
       </w:r>
     </w:p>
     <w:tbl>
       <w:tblPr>
         <w:tblStyle w:val="Tablaconcuadrcula"/>
-        <w:tblW w:w="0" w:type="auto"/>
+        <w:tblW w:w="15346" w:type="dxa"/>
+        <w:tblInd w:w="-393" w:type="dxa"/>
         <w:tblLook w:val="04A0" w:firstRow="1" w:lastRow="0" w:firstColumn="1" w:lastColumn="0" w:noHBand="0" w:noVBand="1"/>
       </w:tblPr>
       <w:tblGrid>
-        <w:gridCol w:w="1572"/>
+        <w:gridCol w:w="1700"/>
         <w:gridCol w:w="4766"/>
-        <w:gridCol w:w="1271"/>
-        <w:gridCol w:w="885"/>
+        <w:gridCol w:w="7825"/>
+        <w:gridCol w:w="1332"/>
       </w:tblGrid>
       <w:tr>
         <w:tc>
           <w:tcPr>
-            <w:tcW w:w="2123" w:type="dxa"/>
-          </w:tcPr>
-          <w:p>
-            <w:r>
+            <w:tcW w:w="1700" w:type="dxa"/>
+          </w:tcPr>
+          <w:p>
+            <w:pPr>
+              <w:jc w:val="center"/>
+              <w:rPr>
+                <w:b/>
+                <w:bCs/>
+              </w:rPr>
+            </w:pPr>
+            <w:r>
+              <w:rPr>
+                <w:b/>
+                <w:bCs/>
+              </w:rPr>
               <w:t>Ítem de Configuración</w:t>
             </w:r>
           </w:p>
         </w:tc>
         <w:tc>
           <w:tcPr>
-            <w:tcW w:w="2123" w:type="dxa"/>
-          </w:tcPr>
-          <w:p>
-            <w:r>
+            <w:tcW w:w="4766" w:type="dxa"/>
+          </w:tcPr>
+          <w:p>
+            <w:pPr>
+              <w:jc w:val="center"/>
+              <w:rPr>
+                <w:b/>
+                <w:bCs/>
+              </w:rPr>
+            </w:pPr>
+            <w:r>
+              <w:rPr>
+                <w:b/>
+                <w:bCs/>
+              </w:rPr>
               <w:t>Regla de Nombrado</w:t>
             </w:r>
           </w:p>
         </w:tc>
         <w:tc>
           <w:tcPr>
-            <w:tcW w:w="2124" w:type="dxa"/>
-          </w:tcPr>
-          <w:p>
-            <w:r>
+            <w:tcW w:w="8010" w:type="dxa"/>
+          </w:tcPr>
+          <w:p>
+            <w:pPr>
+              <w:jc w:val="center"/>
+              <w:rPr>
+                <w:b/>
+                <w:bCs/>
+              </w:rPr>
+            </w:pPr>
+            <w:r>
+              <w:rPr>
+                <w:b/>
+                <w:bCs/>
+              </w:rPr>
               <w:t>Ubicación Física</w:t>
             </w:r>
           </w:p>
         </w:tc>
         <w:tc>
           <w:tcPr>
-            <w:tcW w:w="2124" w:type="dxa"/>
-          </w:tcPr>
-          <w:p>
-            <w:r>
+            <w:tcW w:w="870" w:type="dxa"/>
+          </w:tcPr>
+          <w:p>
+            <w:pPr>
+              <w:jc w:val="center"/>
+              <w:rPr>
+                <w:b/>
+                <w:bCs/>
+              </w:rPr>
+            </w:pPr>
+            <w:r>
+              <w:rPr>
+                <w:b/>
+                <w:bCs/>
+              </w:rPr>
               <w:t>Tipo de Ítem</w:t>
             </w:r>
           </w:p>
@@ -478,9 +592,12 @@
       <w:tr>
         <w:tc>
           <w:tcPr>
-            <w:tcW w:w="2123" w:type="dxa"/>
-          </w:tcPr>
-          <w:p>
+            <w:tcW w:w="1700" w:type="dxa"/>
+          </w:tcPr>
+          <w:p>
+            <w:pPr>
+              <w:jc w:val="center"/>
+            </w:pPr>
             <w:r>
               <w:t>Trabajo Conceptual</w:t>
             </w:r>
@@ -488,33 +605,125 @@
         </w:tc>
         <w:tc>
           <w:tcPr>
-            <w:tcW w:w="2123" w:type="dxa"/>
-          </w:tcPr>
-          <w:p>
-            <w:r>
-              <w:t>TC&lt;N&gt;_&lt;Grupo&gt;.&lt;ext&gt;</w:t>
-            </w:r>
-          </w:p>
-        </w:tc>
-        <w:tc>
-          <w:tcPr>
-            <w:tcW w:w="2124" w:type="dxa"/>
-          </w:tcPr>
-          <w:p/>
-        </w:tc>
-        <w:tc>
-          <w:tcPr>
-            <w:tcW w:w="2124" w:type="dxa"/>
-          </w:tcPr>
-          <w:p/>
+            <w:tcW w:w="4766" w:type="dxa"/>
+            <w:vAlign w:val="center"/>
+          </w:tcPr>
+          <w:p>
+            <w:r>
+              <w:t>TC&lt;N&gt;_&lt;Grupo</w:t>
+            </w:r>
+            <w:proofErr w:type="gramStart"/>
+            <w:r>
+              <w:t>&gt;.&lt;</w:t>
+            </w:r>
+            <w:proofErr w:type="gramEnd"/>
+            <w:r>
+              <w:t>ext&gt;</w:t>
+            </w:r>
+          </w:p>
+        </w:tc>
+        <w:tc>
+          <w:tcPr>
+            <w:tcW w:w="8010" w:type="dxa"/>
+            <w:vAlign w:val="center"/>
+          </w:tcPr>
+          <w:p>
+            <w:hyperlink w:history="1">
+              <w:r>
+                <w:rPr>
+                  <w:rStyle w:val="Hipervnculo"/>
+                  <w:color w:val="auto"/>
+                  <w:u w:val="none"/>
+                </w:rPr>
+                <w:t>https://&lt;DireccionRepositorio&gt;/ISW_2020_Grupo_2</w:t>
+              </w:r>
+            </w:hyperlink>
+            <w:r>
+              <w:rPr>
+                <w:rStyle w:val="separator"/>
+                <w:rFonts w:ascii="Segoe UI" w:hAnsi="Segoe UI" w:cs="Segoe UI"/>
+                <w:shd w:val="clear" w:color="auto" w:fill="FFFFFF"/>
+              </w:rPr>
+              <w:t>/</w:t>
+            </w:r>
+            <w:hyperlink r:id="rId5" w:history="1">
+              <w:r>
+                <w:rPr>
+                  <w:rStyle w:val="Hipervnculo"/>
+                  <w:rFonts w:ascii="Segoe UI" w:hAnsi="Segoe UI" w:cs="Segoe UI"/>
+                  <w:color w:val="auto"/>
+                  <w:u w:val="none"/>
+                  <w:shd w:val="clear" w:color="auto" w:fill="FFFFFF"/>
+                </w:rPr>
+                <w:t>Teorico</w:t>
+              </w:r>
+            </w:hyperlink>
+            <w:r>
+              <w:rPr>
+                <w:rStyle w:val="separator"/>
+                <w:rFonts w:ascii="Segoe UI" w:hAnsi="Segoe UI" w:cs="Segoe UI"/>
+                <w:shd w:val="clear" w:color="auto" w:fill="FFFFFF"/>
+              </w:rPr>
+              <w:t>/</w:t>
+            </w:r>
+            <w:hyperlink r:id="rId6" w:history="1">
+              <w:r>
+                <w:rPr>
+                  <w:rStyle w:val="Hipervnculo"/>
+                  <w:rFonts w:ascii="Segoe UI" w:hAnsi="Segoe UI" w:cs="Segoe UI"/>
+                  <w:color w:val="auto"/>
+                  <w:u w:val="none"/>
+                  <w:shd w:val="clear" w:color="auto" w:fill="FFFFFF"/>
+                </w:rPr>
+                <w:t>Trabajos Conceptuales</w:t>
+              </w:r>
+            </w:hyperlink>
+            <w:r>
+              <w:rPr>
+                <w:rStyle w:val="separator"/>
+                <w:rFonts w:ascii="Segoe UI" w:hAnsi="Segoe UI" w:cs="Segoe UI"/>
+                <w:shd w:val="clear" w:color="auto" w:fill="FFFFFF"/>
+              </w:rPr>
+              <w:t>/</w:t>
+            </w:r>
+            <w:r>
+              <w:rPr>
+                <w:rStyle w:val="Textoennegrita"/>
+                <w:rFonts w:ascii="Segoe UI" w:hAnsi="Segoe UI" w:cs="Segoe UI"/>
+                <w:shd w:val="clear" w:color="auto" w:fill="FFFFFF"/>
+              </w:rPr>
+              <w:t>TC 1</w:t>
+            </w:r>
+            <w:r>
+              <w:rPr>
+                <w:rStyle w:val="separator"/>
+                <w:rFonts w:ascii="Segoe UI" w:hAnsi="Segoe UI" w:cs="Segoe UI"/>
+                <w:shd w:val="clear" w:color="auto" w:fill="FFFFFF"/>
+              </w:rPr>
+              <w:t>/</w:t>
+            </w:r>
+          </w:p>
+        </w:tc>
+        <w:tc>
+          <w:tcPr>
+            <w:tcW w:w="870" w:type="dxa"/>
+          </w:tcPr>
+          <w:p>
+            <w:r>
+              <w:t>Producción</w:t>
+            </w:r>
+          </w:p>
         </w:tc>
       </w:tr>
       <w:tr>
         <w:tc>
           <w:tcPr>
-            <w:tcW w:w="2123" w:type="dxa"/>
-          </w:tcPr>
-          <w:p>
+            <w:tcW w:w="1700" w:type="dxa"/>
+          </w:tcPr>
+          <w:p>
+            <w:pPr>
+              <w:jc w:val="center"/>
+            </w:pPr>
             <w:r>
               <w:t>Trabajo Práctico Evaluable</w:t>
             </w:r>
@@ -522,33 +731,131 @@
         </w:tc>
         <w:tc>
           <w:tcPr>
-            <w:tcW w:w="2123" w:type="dxa"/>
-          </w:tcPr>
-          <w:p>
-            <w:r>
-              <w:t>TPE&lt;N&gt;_&lt;Grupo&gt;.&lt;ext&gt;</w:t>
-            </w:r>
-          </w:p>
-        </w:tc>
-        <w:tc>
-          <w:tcPr>
-            <w:tcW w:w="2124" w:type="dxa"/>
-          </w:tcPr>
-          <w:p/>
-        </w:tc>
-        <w:tc>
-          <w:tcPr>
-            <w:tcW w:w="2124" w:type="dxa"/>
-          </w:tcPr>
-          <w:p/>
+            <w:tcW w:w="4766" w:type="dxa"/>
+            <w:vAlign w:val="center"/>
+          </w:tcPr>
+          <w:p>
+            <w:r>
+              <w:t>TPE&lt;N&gt;_</w:t>
+            </w:r>
+            <w:r>
+              <w:t>&lt;NombreTrabajo&gt;_</w:t>
+            </w:r>
+            <w:r>
+              <w:t>&lt;Grupo</w:t>
+            </w:r>
+            <w:proofErr w:type="gramStart"/>
+            <w:r>
+              <w:t>&gt;.&lt;</w:t>
+            </w:r>
+            <w:proofErr w:type="gramEnd"/>
+            <w:r>
+              <w:t>ext&gt;</w:t>
+            </w:r>
+          </w:p>
+        </w:tc>
+        <w:tc>
+          <w:tcPr>
+            <w:tcW w:w="8010" w:type="dxa"/>
+            <w:vAlign w:val="center"/>
+          </w:tcPr>
+          <w:p>
+            <w:hyperlink w:history="1">
+              <w:r>
+                <w:rPr>
+                  <w:rStyle w:val="Hipervnculo"/>
+                  <w:color w:val="auto"/>
+                  <w:u w:val="none"/>
+                </w:rPr>
+                <w:t>https://&lt;DireccionRepositorio&gt;/ISW_2020_Grupo_2</w:t>
+              </w:r>
+            </w:hyperlink>
+            <w:r>
+              <w:rPr>
+                <w:rStyle w:val="separator"/>
+                <w:rFonts w:ascii="Segoe UI" w:hAnsi="Segoe UI" w:cs="Segoe UI"/>
+                <w:shd w:val="clear" w:color="auto" w:fill="FFFFFF"/>
+              </w:rPr>
+              <w:t>/</w:t>
+            </w:r>
+            <w:hyperlink r:id="rId7" w:history="1">
+              <w:r>
+                <w:rPr>
+                  <w:rStyle w:val="Hipervnculo"/>
+                  <w:rFonts w:ascii="Segoe UI" w:hAnsi="Segoe UI" w:cs="Segoe UI"/>
+                  <w:color w:val="auto"/>
+                  <w:u w:val="none"/>
+                  <w:shd w:val="clear" w:color="auto" w:fill="FFFFFF"/>
+                </w:rPr>
+                <w:t>Practico</w:t>
+              </w:r>
+            </w:hyperlink>
+            <w:r>
+              <w:rPr>
+                <w:rStyle w:val="separator"/>
+                <w:rFonts w:ascii="Segoe UI" w:hAnsi="Segoe UI" w:cs="Segoe UI"/>
+                <w:shd w:val="clear" w:color="auto" w:fill="FFFFFF"/>
+              </w:rPr>
+              <w:t>/</w:t>
+            </w:r>
+            <w:hyperlink r:id="rId8" w:history="1">
+              <w:r>
+                <w:rPr>
+                  <w:rStyle w:val="Hipervnculo"/>
+                  <w:rFonts w:ascii="Segoe UI" w:hAnsi="Segoe UI" w:cs="Segoe UI"/>
+                  <w:color w:val="auto"/>
+                  <w:u w:val="none"/>
+                  <w:shd w:val="clear" w:color="auto" w:fill="FFFFFF"/>
+                </w:rPr>
+                <w:t>TP_evaluables</w:t>
+              </w:r>
+            </w:hyperlink>
+            <w:r>
+              <w:rPr>
+                <w:rStyle w:val="separator"/>
+                <w:rFonts w:ascii="Segoe UI" w:hAnsi="Segoe UI" w:cs="Segoe UI"/>
+                <w:shd w:val="clear" w:color="auto" w:fill="FFFFFF"/>
+              </w:rPr>
+              <w:t>/</w:t>
+            </w:r>
+            <w:r>
+              <w:rPr>
+                <w:rStyle w:val="Textoennegrita"/>
+                <w:rFonts w:ascii="Segoe UI" w:hAnsi="Segoe UI" w:cs="Segoe UI"/>
+                <w:shd w:val="clear" w:color="auto" w:fill="FFFFFF"/>
+              </w:rPr>
+              <w:t>TP_3</w:t>
+            </w:r>
+            <w:r>
+              <w:rPr>
+                <w:rStyle w:val="separator"/>
+                <w:rFonts w:ascii="Segoe UI" w:hAnsi="Segoe UI" w:cs="Segoe UI"/>
+                <w:shd w:val="clear" w:color="auto" w:fill="FFFFFF"/>
+              </w:rPr>
+              <w:t>/</w:t>
+            </w:r>
+          </w:p>
+        </w:tc>
+        <w:tc>
+          <w:tcPr>
+            <w:tcW w:w="870" w:type="dxa"/>
+          </w:tcPr>
+          <w:p>
+            <w:r>
+              <w:t>Producción</w:t>
+            </w:r>
+          </w:p>
         </w:tc>
       </w:tr>
       <w:tr>
         <w:tc>
           <w:tcPr>
-            <w:tcW w:w="2123" w:type="dxa"/>
-          </w:tcPr>
-          <w:p>
+            <w:tcW w:w="1700" w:type="dxa"/>
+          </w:tcPr>
+          <w:p>
+            <w:pPr>
+              <w:jc w:val="center"/>
+            </w:pPr>
             <w:r>
               <w:t>Trabajo Práctico No Evaluable</w:t>
             </w:r>
@@ -556,7 +863,8 @@
         </w:tc>
         <w:tc>
           <w:tcPr>
-            <w:tcW w:w="2123" w:type="dxa"/>
+            <w:tcW w:w="4766" w:type="dxa"/>
+            <w:vAlign w:val="center"/>
           </w:tcPr>
           <w:p>
             <w:r>
@@ -566,29 +874,120 @@
               <w:t>_&lt;NombreTrabajo&gt;</w:t>
             </w:r>
             <w:r>
-              <w:t>_&lt;Grupo&gt;.&lt;ext&gt;</w:t>
-            </w:r>
-          </w:p>
-        </w:tc>
-        <w:tc>
-          <w:tcPr>
-            <w:tcW w:w="2124" w:type="dxa"/>
-          </w:tcPr>
-          <w:p/>
-        </w:tc>
-        <w:tc>
-          <w:tcPr>
-            <w:tcW w:w="2124" w:type="dxa"/>
-          </w:tcPr>
-          <w:p/>
+              <w:t>_&lt;Grupo</w:t>
+            </w:r>
+            <w:proofErr w:type="gramStart"/>
+            <w:r>
+              <w:t>&gt;.&lt;</w:t>
+            </w:r>
+            <w:proofErr w:type="gramEnd"/>
+            <w:r>
+              <w:t>ext&gt;</w:t>
+            </w:r>
+          </w:p>
+        </w:tc>
+        <w:tc>
+          <w:tcPr>
+            <w:tcW w:w="8010" w:type="dxa"/>
+            <w:vAlign w:val="center"/>
+          </w:tcPr>
+          <w:p>
+            <w:hyperlink w:history="1">
+              <w:r>
+                <w:rPr>
+                  <w:rStyle w:val="Hipervnculo"/>
+                  <w:color w:val="auto"/>
+                  <w:u w:val="none"/>
+                </w:rPr>
+                <w:t>https://&lt;DireccionRepositorio&gt;/ISW_2020_Grupo_2</w:t>
+              </w:r>
+            </w:hyperlink>
+            <w:r>
+              <w:rPr>
+                <w:rStyle w:val="separator"/>
+                <w:rFonts w:ascii="Segoe UI" w:hAnsi="Segoe UI" w:cs="Segoe UI"/>
+                <w:shd w:val="clear" w:color="auto" w:fill="FFFFFF"/>
+              </w:rPr>
+              <w:t>/</w:t>
+            </w:r>
+            <w:hyperlink r:id="rId9" w:history="1">
+              <w:r>
+                <w:rPr>
+                  <w:rStyle w:val="Hipervnculo"/>
+                  <w:rFonts w:ascii="Segoe UI" w:hAnsi="Segoe UI" w:cs="Segoe UI"/>
+                  <w:color w:val="auto"/>
+                  <w:u w:val="none"/>
+                  <w:shd w:val="clear" w:color="auto" w:fill="FFFFFF"/>
+                </w:rPr>
+                <w:t>Practico</w:t>
+              </w:r>
+            </w:hyperlink>
+            <w:r>
+              <w:rPr>
+                <w:rStyle w:val="separator"/>
+                <w:rFonts w:ascii="Segoe UI" w:hAnsi="Segoe UI" w:cs="Segoe UI"/>
+                <w:shd w:val="clear" w:color="auto" w:fill="FFFFFF"/>
+              </w:rPr>
+              <w:t>/</w:t>
+            </w:r>
+            <w:hyperlink r:id="rId10" w:history="1">
+              <w:r>
+                <w:rPr>
+                  <w:rStyle w:val="Hipervnculo"/>
+                  <w:rFonts w:ascii="Segoe UI" w:hAnsi="Segoe UI" w:cs="Segoe UI"/>
+                  <w:color w:val="auto"/>
+                  <w:u w:val="none"/>
+                  <w:shd w:val="clear" w:color="auto" w:fill="FFFFFF"/>
+                </w:rPr>
+                <w:t>TP_evaluables</w:t>
+              </w:r>
+            </w:hyperlink>
+            <w:r>
+              <w:rPr>
+                <w:rStyle w:val="separator"/>
+                <w:rFonts w:ascii="Segoe UI" w:hAnsi="Segoe UI" w:cs="Segoe UI"/>
+                <w:shd w:val="clear" w:color="auto" w:fill="FFFFFF"/>
+              </w:rPr>
+              <w:t>/</w:t>
+            </w:r>
+            <w:r>
+              <w:rPr>
+                <w:rStyle w:val="Textoennegrita"/>
+                <w:rFonts w:ascii="Segoe UI" w:hAnsi="Segoe UI" w:cs="Segoe UI"/>
+                <w:shd w:val="clear" w:color="auto" w:fill="FFFFFF"/>
+              </w:rPr>
+              <w:t>TP_3</w:t>
+            </w:r>
+            <w:r>
+              <w:rPr>
+                <w:rStyle w:val="separator"/>
+                <w:rFonts w:ascii="Segoe UI" w:hAnsi="Segoe UI" w:cs="Segoe UI"/>
+                <w:shd w:val="clear" w:color="auto" w:fill="FFFFFF"/>
+              </w:rPr>
+              <w:t>/</w:t>
+            </w:r>
+          </w:p>
+        </w:tc>
+        <w:tc>
+          <w:tcPr>
+            <w:tcW w:w="870" w:type="dxa"/>
+          </w:tcPr>
+          <w:p>
+            <w:r>
+              <w:t>Producción</w:t>
+            </w:r>
+          </w:p>
         </w:tc>
       </w:tr>
       <w:tr>
         <w:tc>
           <w:tcPr>
-            <w:tcW w:w="2123" w:type="dxa"/>
-          </w:tcPr>
-          <w:p>
+            <w:tcW w:w="1700" w:type="dxa"/>
+          </w:tcPr>
+          <w:p>
+            <w:pPr>
+              <w:jc w:val="center"/>
+            </w:pPr>
             <w:r>
               <w:t>Bibliografía</w:t>
             </w:r>
@@ -596,7 +995,8 @@
         </w:tc>
         <w:tc>
           <w:tcPr>
-            <w:tcW w:w="2123" w:type="dxa"/>
+            <w:tcW w:w="4766" w:type="dxa"/>
+            <w:vAlign w:val="center"/>
           </w:tcPr>
           <w:p>
             <w:r>
@@ -605,40 +1005,91 @@
             <w:r>
               <w:t>ArchivoBibliografico</w:t>
             </w:r>
-            <w:r>
-              <w:t>&gt;.pdf</w:t>
+            <w:proofErr w:type="gramStart"/>
+            <w:r>
+              <w:t>&gt;.</w:t>
+            </w:r>
+            <w:r>
+              <w:t>&lt;</w:t>
+            </w:r>
+            <w:proofErr w:type="gramEnd"/>
+            <w:r>
+              <w:t>ext&gt;</w:t>
             </w:r>
           </w:p>
           <w:p/>
         </w:tc>
         <w:tc>
           <w:tcPr>
-            <w:tcW w:w="2124" w:type="dxa"/>
-          </w:tcPr>
-          <w:p/>
-        </w:tc>
-        <w:tc>
-          <w:tcPr>
-            <w:tcW w:w="2124" w:type="dxa"/>
-          </w:tcPr>
-          <w:p/>
+            <w:tcW w:w="8010" w:type="dxa"/>
+            <w:vAlign w:val="center"/>
+          </w:tcPr>
+          <w:p>
+            <w:hyperlink w:history="1">
+              <w:r>
+                <w:rPr>
+                  <w:rStyle w:val="Hipervnculo"/>
+                  <w:color w:val="auto"/>
+                  <w:u w:val="none"/>
+                </w:rPr>
+                <w:t>https://&lt;DireccionRepositorio&gt;/ISW_2020_Grupo_2</w:t>
+              </w:r>
+            </w:hyperlink>
+            <w:r>
+              <w:rPr>
+                <w:rStyle w:val="separator"/>
+                <w:rFonts w:ascii="Segoe UI" w:hAnsi="Segoe UI" w:cs="Segoe UI"/>
+                <w:shd w:val="clear" w:color="auto" w:fill="FFFFFF"/>
+              </w:rPr>
+              <w:t>/</w:t>
+            </w:r>
+            <w:r>
+              <w:rPr>
+                <w:rStyle w:val="Textoennegrita"/>
+                <w:rFonts w:ascii="Segoe UI" w:hAnsi="Segoe UI" w:cs="Segoe UI"/>
+                <w:shd w:val="clear" w:color="auto" w:fill="FFFFFF"/>
+              </w:rPr>
+              <w:t>Bibliografía</w:t>
+            </w:r>
+            <w:r>
+              <w:rPr>
+                <w:rStyle w:val="separator"/>
+                <w:rFonts w:ascii="Segoe UI" w:hAnsi="Segoe UI" w:cs="Segoe UI"/>
+                <w:shd w:val="clear" w:color="auto" w:fill="FFFFFF"/>
+              </w:rPr>
+              <w:t>/</w:t>
+            </w:r>
+          </w:p>
+        </w:tc>
+        <w:tc>
+          <w:tcPr>
+            <w:tcW w:w="870" w:type="dxa"/>
+          </w:tcPr>
+          <w:p>
+            <w:r>
+              <w:t>Material Bibliográfico</w:t>
+            </w:r>
+          </w:p>
         </w:tc>
       </w:tr>
       <w:tr>
         <w:tc>
           <w:tcPr>
-            <w:tcW w:w="2123" w:type="dxa"/>
-          </w:tcPr>
-          <w:p>
-            <w:r>
-              <w:lastRenderedPageBreak/>
+            <w:tcW w:w="1700" w:type="dxa"/>
+          </w:tcPr>
+          <w:p>
+            <w:pPr>
+              <w:jc w:val="center"/>
+            </w:pPr>
+            <w:r>
               <w:t>Lineamentos de trabajos teóricos</w:t>
             </w:r>
           </w:p>
         </w:tc>
         <w:tc>
           <w:tcPr>
-            <w:tcW w:w="2123" w:type="dxa"/>
+            <w:tcW w:w="4766" w:type="dxa"/>
+            <w:vAlign w:val="center"/>
           </w:tcPr>
           <w:p>
             <w:r>
@@ -648,23 +1099,86 @@
         </w:tc>
         <w:tc>
           <w:tcPr>
-            <w:tcW w:w="2124" w:type="dxa"/>
-          </w:tcPr>
-          <w:p/>
-        </w:tc>
-        <w:tc>
-          <w:tcPr>
-            <w:tcW w:w="2124" w:type="dxa"/>
-          </w:tcPr>
-          <w:p/>
+            <w:tcW w:w="8010" w:type="dxa"/>
+            <w:vAlign w:val="center"/>
+          </w:tcPr>
+          <w:p>
+            <w:hyperlink w:history="1">
+              <w:r>
+                <w:rPr>
+                  <w:rStyle w:val="Hipervnculo"/>
+                  <w:color w:val="auto"/>
+                  <w:u w:val="none"/>
+                </w:rPr>
+                <w:t>https://&lt;DireccionRepositorio&gt;/ISW_2020_Grupo_2</w:t>
+              </w:r>
+            </w:hyperlink>
+            <w:r>
+              <w:rPr>
+                <w:rStyle w:val="separator"/>
+                <w:rFonts w:ascii="Segoe UI" w:hAnsi="Segoe UI" w:cs="Segoe UI"/>
+                <w:shd w:val="clear" w:color="auto" w:fill="FFFFFF"/>
+              </w:rPr>
+              <w:t>/</w:t>
+            </w:r>
+            <w:hyperlink r:id="rId11" w:history="1">
+              <w:r>
+                <w:rPr>
+                  <w:rStyle w:val="Hipervnculo"/>
+                  <w:rFonts w:ascii="Segoe UI" w:hAnsi="Segoe UI" w:cs="Segoe UI"/>
+                  <w:color w:val="auto"/>
+                  <w:u w:val="none"/>
+                  <w:shd w:val="clear" w:color="auto" w:fill="FFFFFF"/>
+                </w:rPr>
+                <w:t>Teorico</w:t>
+              </w:r>
+            </w:hyperlink>
+            <w:r>
+              <w:rPr>
+                <w:rStyle w:val="separator"/>
+                <w:rFonts w:ascii="Segoe UI" w:hAnsi="Segoe UI" w:cs="Segoe UI"/>
+                <w:shd w:val="clear" w:color="auto" w:fill="FFFFFF"/>
+              </w:rPr>
+              <w:t>/</w:t>
+            </w:r>
+            <w:r>
+              <w:rPr>
+                <w:rStyle w:val="Textoennegrita"/>
+                <w:rFonts w:ascii="Segoe UI" w:hAnsi="Segoe UI" w:cs="Segoe UI"/>
+                <w:shd w:val="clear" w:color="auto" w:fill="FFFFFF"/>
+              </w:rPr>
+              <w:t>Trabajos Conceptuales</w:t>
+            </w:r>
+            <w:r>
+              <w:rPr>
+                <w:rStyle w:val="separator"/>
+                <w:rFonts w:ascii="Segoe UI" w:hAnsi="Segoe UI" w:cs="Segoe UI"/>
+                <w:shd w:val="clear" w:color="auto" w:fill="FFFFFF"/>
+              </w:rPr>
+              <w:t>/</w:t>
+            </w:r>
+          </w:p>
+        </w:tc>
+        <w:tc>
+          <w:tcPr>
+            <w:tcW w:w="870" w:type="dxa"/>
+          </w:tcPr>
+          <w:p>
+            <w:r>
+              <w:t>Catedra</w:t>
+            </w:r>
+          </w:p>
         </w:tc>
       </w:tr>
       <w:tr>
         <w:tc>
           <w:tcPr>
-            <w:tcW w:w="2123" w:type="dxa"/>
-          </w:tcPr>
-          <w:p>
+            <w:tcW w:w="1700" w:type="dxa"/>
+          </w:tcPr>
+          <w:p>
+            <w:pPr>
+              <w:jc w:val="center"/>
+            </w:pPr>
             <w:r>
               <w:t>Trabajo Conceptual</w:t>
             </w:r>
@@ -672,33 +1186,125 @@
         </w:tc>
         <w:tc>
           <w:tcPr>
-            <w:tcW w:w="2123" w:type="dxa"/>
-          </w:tcPr>
-          <w:p>
-            <w:r>
-              <w:t>TC_&lt;N&gt;_&lt;Grupo&gt;.&lt;ext&gt;</w:t>
-            </w:r>
-          </w:p>
-        </w:tc>
-        <w:tc>
-          <w:tcPr>
-            <w:tcW w:w="2124" w:type="dxa"/>
-          </w:tcPr>
-          <w:p/>
-        </w:tc>
-        <w:tc>
-          <w:tcPr>
-            <w:tcW w:w="2124" w:type="dxa"/>
-          </w:tcPr>
-          <w:p/>
+            <w:tcW w:w="4766" w:type="dxa"/>
+            <w:vAlign w:val="center"/>
+          </w:tcPr>
+          <w:p>
+            <w:r>
+              <w:t>TC_&lt;N&gt;_&lt;Grupo</w:t>
+            </w:r>
+            <w:proofErr w:type="gramStart"/>
+            <w:r>
+              <w:t>&gt;.&lt;</w:t>
+            </w:r>
+            <w:proofErr w:type="gramEnd"/>
+            <w:r>
+              <w:t>ext&gt;</w:t>
+            </w:r>
+          </w:p>
+        </w:tc>
+        <w:tc>
+          <w:tcPr>
+            <w:tcW w:w="8010" w:type="dxa"/>
+            <w:vAlign w:val="center"/>
+          </w:tcPr>
+          <w:p>
+            <w:hyperlink w:history="1">
+              <w:r>
+                <w:rPr>
+                  <w:rStyle w:val="Hipervnculo"/>
+                  <w:color w:val="auto"/>
+                  <w:u w:val="none"/>
+                </w:rPr>
+                <w:t>https://&lt;DireccionRepositorio&gt;/ISW_2020_Grupo_2</w:t>
+              </w:r>
+            </w:hyperlink>
+            <w:r>
+              <w:rPr>
+                <w:rStyle w:val="separator"/>
+                <w:rFonts w:ascii="Segoe UI" w:hAnsi="Segoe UI" w:cs="Segoe UI"/>
+                <w:shd w:val="clear" w:color="auto" w:fill="FFFFFF"/>
+              </w:rPr>
+              <w:t>/</w:t>
+            </w:r>
+            <w:hyperlink r:id="rId12" w:history="1">
+              <w:r>
+                <w:rPr>
+                  <w:rStyle w:val="Hipervnculo"/>
+                  <w:rFonts w:ascii="Segoe UI" w:hAnsi="Segoe UI" w:cs="Segoe UI"/>
+                  <w:color w:val="auto"/>
+                  <w:u w:val="none"/>
+                  <w:shd w:val="clear" w:color="auto" w:fill="FFFFFF"/>
+                </w:rPr>
+                <w:t>Teorico</w:t>
+              </w:r>
+            </w:hyperlink>
+            <w:r>
+              <w:rPr>
+                <w:rStyle w:val="separator"/>
+                <w:rFonts w:ascii="Segoe UI" w:hAnsi="Segoe UI" w:cs="Segoe UI"/>
+                <w:shd w:val="clear" w:color="auto" w:fill="FFFFFF"/>
+              </w:rPr>
+              <w:t>/</w:t>
+            </w:r>
+            <w:hyperlink r:id="rId13" w:history="1">
+              <w:r>
+                <w:rPr>
+                  <w:rStyle w:val="Hipervnculo"/>
+                  <w:rFonts w:ascii="Segoe UI" w:hAnsi="Segoe UI" w:cs="Segoe UI"/>
+                  <w:color w:val="auto"/>
+                  <w:u w:val="none"/>
+                  <w:shd w:val="clear" w:color="auto" w:fill="FFFFFF"/>
+                </w:rPr>
+                <w:t>Trabajos Conceptuales</w:t>
+              </w:r>
+            </w:hyperlink>
+            <w:r>
+              <w:rPr>
+                <w:rStyle w:val="separator"/>
+                <w:rFonts w:ascii="Segoe UI" w:hAnsi="Segoe UI" w:cs="Segoe UI"/>
+                <w:shd w:val="clear" w:color="auto" w:fill="FFFFFF"/>
+              </w:rPr>
+              <w:t>/</w:t>
+            </w:r>
+            <w:r>
+              <w:rPr>
+                <w:rStyle w:val="Textoennegrita"/>
+                <w:rFonts w:ascii="Segoe UI" w:hAnsi="Segoe UI" w:cs="Segoe UI"/>
+                <w:shd w:val="clear" w:color="auto" w:fill="FFFFFF"/>
+              </w:rPr>
+              <w:t>TC 1</w:t>
+            </w:r>
+            <w:r>
+              <w:rPr>
+                <w:rStyle w:val="separator"/>
+                <w:rFonts w:ascii="Segoe UI" w:hAnsi="Segoe UI" w:cs="Segoe UI"/>
+                <w:shd w:val="clear" w:color="auto" w:fill="FFFFFF"/>
+              </w:rPr>
+              <w:t>/</w:t>
+            </w:r>
+          </w:p>
+        </w:tc>
+        <w:tc>
+          <w:tcPr>
+            <w:tcW w:w="870" w:type="dxa"/>
+          </w:tcPr>
+          <w:p>
+            <w:r>
+              <w:t>Producción</w:t>
+            </w:r>
+          </w:p>
         </w:tc>
       </w:tr>
       <w:tr>
         <w:tc>
           <w:tcPr>
-            <w:tcW w:w="2123" w:type="dxa"/>
-          </w:tcPr>
-          <w:p>
+            <w:tcW w:w="1700" w:type="dxa"/>
+          </w:tcPr>
+          <w:p>
+            <w:pPr>
+              <w:jc w:val="center"/>
+            </w:pPr>
             <w:r>
               <w:t>Materiales Unidades</w:t>
             </w:r>
@@ -706,7 +1312,8 @@
         </w:tc>
         <w:tc>
           <w:tcPr>
-            <w:tcW w:w="2123" w:type="dxa"/>
+            <w:tcW w:w="4766" w:type="dxa"/>
+            <w:vAlign w:val="center"/>
           </w:tcPr>
           <w:p>
             <w:r>
@@ -716,23 +1323,106 @@
         </w:tc>
         <w:tc>
           <w:tcPr>
-            <w:tcW w:w="2124" w:type="dxa"/>
-          </w:tcPr>
-          <w:p/>
-        </w:tc>
-        <w:tc>
-          <w:tcPr>
-            <w:tcW w:w="2124" w:type="dxa"/>
-          </w:tcPr>
-          <w:p/>
+            <w:tcW w:w="8010" w:type="dxa"/>
+            <w:vAlign w:val="center"/>
+          </w:tcPr>
+          <w:p>
+            <w:hyperlink w:history="1">
+              <w:r>
+                <w:rPr>
+                  <w:rStyle w:val="Hipervnculo"/>
+                  <w:color w:val="auto"/>
+                  <w:u w:val="none"/>
+                </w:rPr>
+                <w:t>https://&lt;DireccionRepositorio&gt;/ISW_2020_Grupo_2</w:t>
+              </w:r>
+            </w:hyperlink>
+            <w:r>
+              <w:rPr>
+                <w:rStyle w:val="separator"/>
+                <w:rFonts w:ascii="Segoe UI" w:hAnsi="Segoe UI" w:cs="Segoe UI"/>
+                <w:shd w:val="clear" w:color="auto" w:fill="FFFFFF"/>
+              </w:rPr>
+              <w:t>/</w:t>
+            </w:r>
+            <w:hyperlink r:id="rId14" w:history="1">
+              <w:r>
+                <w:rPr>
+                  <w:rStyle w:val="Hipervnculo"/>
+                  <w:rFonts w:ascii="Segoe UI" w:hAnsi="Segoe UI" w:cs="Segoe UI"/>
+                  <w:color w:val="auto"/>
+                  <w:u w:val="none"/>
+                  <w:shd w:val="clear" w:color="auto" w:fill="FFFFFF"/>
+                </w:rPr>
+                <w:t>Teorico</w:t>
+              </w:r>
+            </w:hyperlink>
+            <w:r>
+              <w:rPr>
+                <w:rStyle w:val="separator"/>
+                <w:rFonts w:ascii="Segoe UI" w:hAnsi="Segoe UI" w:cs="Segoe UI"/>
+                <w:shd w:val="clear" w:color="auto" w:fill="FFFFFF"/>
+              </w:rPr>
+              <w:t>/</w:t>
+            </w:r>
+            <w:hyperlink r:id="rId15" w:history="1">
+              <w:r>
+                <w:rPr>
+                  <w:rStyle w:val="Hipervnculo"/>
+                  <w:rFonts w:ascii="Segoe UI" w:hAnsi="Segoe UI" w:cs="Segoe UI"/>
+                  <w:color w:val="auto"/>
+                  <w:u w:val="none"/>
+                  <w:shd w:val="clear" w:color="auto" w:fill="FFFFFF"/>
+                </w:rPr>
+                <w:t>Unidades</w:t>
+              </w:r>
+            </w:hyperlink>
+            <w:r>
+              <w:rPr>
+                <w:rStyle w:val="separator"/>
+                <w:rFonts w:ascii="Segoe UI" w:hAnsi="Segoe UI" w:cs="Segoe UI"/>
+                <w:shd w:val="clear" w:color="auto" w:fill="FFFFFF"/>
+              </w:rPr>
+              <w:t>/</w:t>
+            </w:r>
+            <w:r>
+              <w:rPr>
+                <w:rStyle w:val="Textoennegrita"/>
+                <w:rFonts w:ascii="Segoe UI" w:hAnsi="Segoe UI" w:cs="Segoe UI"/>
+                <w:shd w:val="clear" w:color="auto" w:fill="FFFFFF"/>
+              </w:rPr>
+              <w:t>U1</w:t>
+            </w:r>
+            <w:r>
+              <w:rPr>
+                <w:rStyle w:val="separator"/>
+                <w:rFonts w:ascii="Segoe UI" w:hAnsi="Segoe UI" w:cs="Segoe UI"/>
+                <w:shd w:val="clear" w:color="auto" w:fill="FFFFFF"/>
+              </w:rPr>
+              <w:t>/</w:t>
+            </w:r>
+          </w:p>
+        </w:tc>
+        <w:tc>
+          <w:tcPr>
+            <w:tcW w:w="870" w:type="dxa"/>
+          </w:tcPr>
+          <w:p>
+            <w:r>
+              <w:t>Material Teórico</w:t>
+            </w:r>
+          </w:p>
         </w:tc>
       </w:tr>
       <w:tr>
         <w:tc>
           <w:tcPr>
-            <w:tcW w:w="2123" w:type="dxa"/>
-          </w:tcPr>
-          <w:p>
+            <w:tcW w:w="1700" w:type="dxa"/>
+          </w:tcPr>
+          <w:p>
+            <w:pPr>
+              <w:jc w:val="center"/>
+            </w:pPr>
             <w:r>
               <w:t>Enunciados TP Evaluables</w:t>
             </w:r>
@@ -740,7 +1430,8 @@
         </w:tc>
         <w:tc>
           <w:tcPr>
-            <w:tcW w:w="2123" w:type="dxa"/>
+            <w:tcW w:w="4766" w:type="dxa"/>
+            <w:vAlign w:val="center"/>
           </w:tcPr>
           <w:p>
             <w:r>
@@ -750,23 +1441,86 @@
         </w:tc>
         <w:tc>
           <w:tcPr>
-            <w:tcW w:w="2124" w:type="dxa"/>
-          </w:tcPr>
-          <w:p/>
-        </w:tc>
-        <w:tc>
-          <w:tcPr>
-            <w:tcW w:w="2124" w:type="dxa"/>
-          </w:tcPr>
-          <w:p/>
+            <w:tcW w:w="8010" w:type="dxa"/>
+            <w:vAlign w:val="center"/>
+          </w:tcPr>
+          <w:p>
+            <w:hyperlink w:history="1">
+              <w:r>
+                <w:rPr>
+                  <w:rStyle w:val="Hipervnculo"/>
+                  <w:color w:val="auto"/>
+                  <w:u w:val="none"/>
+                </w:rPr>
+                <w:t>https://&lt;DireccionRepositorio&gt;/ISW_2020_Grupo_2</w:t>
+              </w:r>
+            </w:hyperlink>
+            <w:r>
+              <w:rPr>
+                <w:rStyle w:val="separator"/>
+                <w:rFonts w:ascii="Segoe UI" w:hAnsi="Segoe UI" w:cs="Segoe UI"/>
+                <w:shd w:val="clear" w:color="auto" w:fill="FFFFFF"/>
+              </w:rPr>
+              <w:t>/</w:t>
+            </w:r>
+            <w:hyperlink r:id="rId16" w:history="1">
+              <w:r>
+                <w:rPr>
+                  <w:rStyle w:val="Hipervnculo"/>
+                  <w:rFonts w:ascii="Segoe UI" w:hAnsi="Segoe UI" w:cs="Segoe UI"/>
+                  <w:color w:val="auto"/>
+                  <w:u w:val="none"/>
+                  <w:shd w:val="clear" w:color="auto" w:fill="FFFFFF"/>
+                </w:rPr>
+                <w:t>Practico</w:t>
+              </w:r>
+            </w:hyperlink>
+            <w:r>
+              <w:rPr>
+                <w:rStyle w:val="separator"/>
+                <w:rFonts w:ascii="Segoe UI" w:hAnsi="Segoe UI" w:cs="Segoe UI"/>
+                <w:shd w:val="clear" w:color="auto" w:fill="FFFFFF"/>
+              </w:rPr>
+              <w:t>/</w:t>
+            </w:r>
+            <w:r>
+              <w:rPr>
+                <w:rStyle w:val="Textoennegrita"/>
+                <w:rFonts w:ascii="Segoe UI" w:hAnsi="Segoe UI" w:cs="Segoe UI"/>
+                <w:shd w:val="clear" w:color="auto" w:fill="FFFFFF"/>
+              </w:rPr>
+              <w:t>TP_evaluables</w:t>
+            </w:r>
+            <w:r>
+              <w:rPr>
+                <w:rStyle w:val="separator"/>
+                <w:rFonts w:ascii="Segoe UI" w:hAnsi="Segoe UI" w:cs="Segoe UI"/>
+                <w:shd w:val="clear" w:color="auto" w:fill="FFFFFF"/>
+              </w:rPr>
+              <w:t>/</w:t>
+            </w:r>
+          </w:p>
+        </w:tc>
+        <w:tc>
+          <w:tcPr>
+            <w:tcW w:w="870" w:type="dxa"/>
+          </w:tcPr>
+          <w:p>
+            <w:r>
+              <w:t>Catedra</w:t>
+            </w:r>
+          </w:p>
         </w:tc>
       </w:tr>
       <w:tr>
         <w:tc>
           <w:tcPr>
-            <w:tcW w:w="2123" w:type="dxa"/>
-          </w:tcPr>
-          <w:p>
+            <w:tcW w:w="1700" w:type="dxa"/>
+          </w:tcPr>
+          <w:p>
+            <w:pPr>
+              <w:jc w:val="center"/>
+            </w:pPr>
             <w:r>
               <w:t>Guía trabajos prácticos resueltos</w:t>
             </w:r>
@@ -774,7 +1528,8 @@
         </w:tc>
         <w:tc>
           <w:tcPr>
-            <w:tcW w:w="2123" w:type="dxa"/>
+            <w:tcW w:w="4766" w:type="dxa"/>
+            <w:vAlign w:val="center"/>
           </w:tcPr>
           <w:p>
             <w:r>
@@ -784,23 +1539,66 @@
         </w:tc>
         <w:tc>
           <w:tcPr>
-            <w:tcW w:w="2124" w:type="dxa"/>
-          </w:tcPr>
-          <w:p/>
-        </w:tc>
-        <w:tc>
-          <w:tcPr>
-            <w:tcW w:w="2124" w:type="dxa"/>
-          </w:tcPr>
-          <w:p/>
+            <w:tcW w:w="8010" w:type="dxa"/>
+            <w:vAlign w:val="center"/>
+          </w:tcPr>
+          <w:p>
+            <w:hyperlink w:history="1">
+              <w:r>
+                <w:rPr>
+                  <w:rStyle w:val="Hipervnculo"/>
+                  <w:color w:val="auto"/>
+                  <w:u w:val="none"/>
+                </w:rPr>
+                <w:t>https://&lt;DireccionRepositorio&gt;/ISW_2020_Grupo_2</w:t>
+              </w:r>
+            </w:hyperlink>
+            <w:r>
+              <w:rPr>
+                <w:rStyle w:val="separator"/>
+                <w:rFonts w:ascii="Segoe UI" w:hAnsi="Segoe UI" w:cs="Segoe UI"/>
+                <w:shd w:val="clear" w:color="auto" w:fill="FFFFFF"/>
+              </w:rPr>
+              <w:t>/</w:t>
+            </w:r>
+            <w:r>
+              <w:rPr>
+                <w:rStyle w:val="Textoennegrita"/>
+                <w:rFonts w:ascii="Segoe UI" w:hAnsi="Segoe UI" w:cs="Segoe UI"/>
+                <w:shd w:val="clear" w:color="auto" w:fill="FFFFFF"/>
+              </w:rPr>
+              <w:t>Practico</w:t>
+            </w:r>
+            <w:r>
+              <w:rPr>
+                <w:rStyle w:val="separator"/>
+                <w:rFonts w:ascii="Segoe UI" w:hAnsi="Segoe UI" w:cs="Segoe UI"/>
+                <w:shd w:val="clear" w:color="auto" w:fill="FFFFFF"/>
+              </w:rPr>
+              <w:t>/</w:t>
+            </w:r>
+          </w:p>
+        </w:tc>
+        <w:tc>
+          <w:tcPr>
+            <w:tcW w:w="870" w:type="dxa"/>
+          </w:tcPr>
+          <w:p>
+            <w:r>
+              <w:t>Catedra</w:t>
+            </w:r>
+          </w:p>
         </w:tc>
       </w:tr>
       <w:tr>
         <w:tc>
           <w:tcPr>
-            <w:tcW w:w="2123" w:type="dxa"/>
-          </w:tcPr>
-          <w:p>
+            <w:tcW w:w="1700" w:type="dxa"/>
+          </w:tcPr>
+          <w:p>
+            <w:pPr>
+              <w:jc w:val="center"/>
+            </w:pPr>
             <w:r>
               <w:t>Protocolo para rendir</w:t>
             </w:r>
@@ -808,7 +1606,8 @@
         </w:tc>
         <w:tc>
           <w:tcPr>
-            <w:tcW w:w="2123" w:type="dxa"/>
+            <w:tcW w:w="4766" w:type="dxa"/>
+            <w:vAlign w:val="center"/>
           </w:tcPr>
           <w:p>
             <w:r>
@@ -818,63 +1617,147 @@
         </w:tc>
         <w:tc>
           <w:tcPr>
-            <w:tcW w:w="2124" w:type="dxa"/>
-          </w:tcPr>
-          <w:p/>
-        </w:tc>
-        <w:tc>
-          <w:tcPr>
-            <w:tcW w:w="2124" w:type="dxa"/>
-          </w:tcPr>
-          <w:p/>
+            <w:tcW w:w="8010" w:type="dxa"/>
+            <w:vAlign w:val="center"/>
+          </w:tcPr>
+          <w:p>
+            <w:hyperlink w:history="1">
+              <w:r>
+                <w:rPr>
+                  <w:rStyle w:val="Hipervnculo"/>
+                  <w:color w:val="auto"/>
+                  <w:u w:val="none"/>
+                </w:rPr>
+                <w:t>https://&lt;DireccionRepositorio&gt;/ISW_2020_Grupo_2</w:t>
+              </w:r>
+            </w:hyperlink>
+            <w:r>
+              <w:rPr>
+                <w:rStyle w:val="separator"/>
+                <w:rFonts w:ascii="Segoe UI" w:hAnsi="Segoe UI" w:cs="Segoe UI"/>
+                <w:shd w:val="clear" w:color="auto" w:fill="FFFFFF"/>
+              </w:rPr>
+              <w:t>/</w:t>
+            </w:r>
+            <w:r>
+              <w:rPr>
+                <w:rStyle w:val="Textoennegrita"/>
+                <w:rFonts w:ascii="Segoe UI" w:hAnsi="Segoe UI" w:cs="Segoe UI"/>
+                <w:shd w:val="clear" w:color="auto" w:fill="FFFFFF"/>
+              </w:rPr>
+              <w:t>Catedra</w:t>
+            </w:r>
+            <w:r>
+              <w:rPr>
+                <w:rStyle w:val="separator"/>
+                <w:rFonts w:ascii="Segoe UI" w:hAnsi="Segoe UI" w:cs="Segoe UI"/>
+                <w:shd w:val="clear" w:color="auto" w:fill="FFFFFF"/>
+              </w:rPr>
+              <w:t>/</w:t>
+            </w:r>
+          </w:p>
+        </w:tc>
+        <w:tc>
+          <w:tcPr>
+            <w:tcW w:w="870" w:type="dxa"/>
+          </w:tcPr>
+          <w:p>
+            <w:r>
+              <w:t>Catedra</w:t>
+            </w:r>
+          </w:p>
         </w:tc>
       </w:tr>
       <w:tr>
         <w:tc>
           <w:tcPr>
-            <w:tcW w:w="2123" w:type="dxa"/>
-          </w:tcPr>
-          <w:p>
-            <w:r>
-              <w:t>Modalidad academica</w:t>
-            </w:r>
-          </w:p>
-        </w:tc>
-        <w:tc>
-          <w:tcPr>
-            <w:tcW w:w="2123" w:type="dxa"/>
-          </w:tcPr>
-          <w:p>
-            <w:r>
-              <w:t>UTN_FRC_ISW_</w:t>
-            </w:r>
-            <w:r>
-              <w:t>Modalidad_Academica</w:t>
-            </w:r>
-            <w:r>
-              <w:t>.pdf</w:t>
-            </w:r>
-          </w:p>
-        </w:tc>
-        <w:tc>
-          <w:tcPr>
-            <w:tcW w:w="2124" w:type="dxa"/>
-          </w:tcPr>
-          <w:p/>
-        </w:tc>
-        <w:tc>
-          <w:tcPr>
-            <w:tcW w:w="2124" w:type="dxa"/>
-          </w:tcPr>
-          <w:p/>
+            <w:tcW w:w="1700" w:type="dxa"/>
+          </w:tcPr>
+          <w:p>
+            <w:pPr>
+              <w:jc w:val="center"/>
+            </w:pPr>
+            <w:r>
+              <w:t xml:space="preserve">Modalidad </w:t>
+            </w:r>
+            <w:r>
+              <w:t>académica</w:t>
+            </w:r>
+          </w:p>
+        </w:tc>
+        <w:tc>
+          <w:tcPr>
+            <w:tcW w:w="4766" w:type="dxa"/>
+            <w:vAlign w:val="center"/>
+          </w:tcPr>
+          <w:p>
+            <w:r>
+              <w:t>UTN_FRC_ISW_Modalidad_Academica.pdf</w:t>
+            </w:r>
+          </w:p>
+        </w:tc>
+        <w:tc>
+          <w:tcPr>
+            <w:tcW w:w="8010" w:type="dxa"/>
+            <w:vAlign w:val="center"/>
+          </w:tcPr>
+          <w:p>
+            <w:hyperlink w:history="1">
+              <w:r>
+                <w:rPr>
+                  <w:rStyle w:val="Hipervnculo"/>
+                  <w:color w:val="auto"/>
+                  <w:u w:val="none"/>
+                </w:rPr>
+                <w:t>https://&lt;DireccionRepositorio&gt;/ISW_2020_Grupo_2</w:t>
+              </w:r>
+            </w:hyperlink>
+            <w:r>
+              <w:rPr>
+                <w:rStyle w:val="separator"/>
+                <w:rFonts w:ascii="Segoe UI" w:hAnsi="Segoe UI" w:cs="Segoe UI"/>
+                <w:shd w:val="clear" w:color="auto" w:fill="FFFFFF"/>
+              </w:rPr>
+              <w:t>/</w:t>
+            </w:r>
+            <w:r>
+              <w:rPr>
+                <w:rStyle w:val="Textoennegrita"/>
+                <w:rFonts w:ascii="Segoe UI" w:hAnsi="Segoe UI" w:cs="Segoe UI"/>
+                <w:shd w:val="clear" w:color="auto" w:fill="FFFFFF"/>
+              </w:rPr>
+              <w:t>Catedra</w:t>
+            </w:r>
+            <w:r>
+              <w:rPr>
+                <w:rStyle w:val="separator"/>
+                <w:rFonts w:ascii="Segoe UI" w:hAnsi="Segoe UI" w:cs="Segoe UI"/>
+                <w:shd w:val="clear" w:color="auto" w:fill="FFFFFF"/>
+              </w:rPr>
+              <w:t>/</w:t>
+            </w:r>
+          </w:p>
+        </w:tc>
+        <w:tc>
+          <w:tcPr>
+            <w:tcW w:w="870" w:type="dxa"/>
+          </w:tcPr>
+          <w:p>
+            <w:r>
+              <w:t>Catedra</w:t>
+            </w:r>
+          </w:p>
         </w:tc>
       </w:tr>
       <w:tr>
         <w:tc>
           <w:tcPr>
-            <w:tcW w:w="2123" w:type="dxa"/>
-          </w:tcPr>
-          <w:p>
+            <w:tcW w:w="1700" w:type="dxa"/>
+          </w:tcPr>
+          <w:p>
+            <w:pPr>
+              <w:jc w:val="center"/>
+            </w:pPr>
             <w:r>
               <w:t>Grupos del curso</w:t>
             </w:r>
@@ -882,7 +1765,8 @@
         </w:tc>
         <w:tc>
           <w:tcPr>
-            <w:tcW w:w="2123" w:type="dxa"/>
+            <w:tcW w:w="4766" w:type="dxa"/>
+            <w:vAlign w:val="center"/>
           </w:tcPr>
           <w:p>
             <w:r>
@@ -892,23 +1776,66 @@
         </w:tc>
         <w:tc>
           <w:tcPr>
-            <w:tcW w:w="2124" w:type="dxa"/>
-          </w:tcPr>
-          <w:p/>
-        </w:tc>
-        <w:tc>
-          <w:tcPr>
-            <w:tcW w:w="2124" w:type="dxa"/>
-          </w:tcPr>
-          <w:p/>
+            <w:tcW w:w="8010" w:type="dxa"/>
+            <w:vAlign w:val="center"/>
+          </w:tcPr>
+          <w:p>
+            <w:hyperlink w:history="1">
+              <w:r>
+                <w:rPr>
+                  <w:rStyle w:val="Hipervnculo"/>
+                  <w:color w:val="auto"/>
+                  <w:u w:val="none"/>
+                </w:rPr>
+                <w:t>https://&lt;DireccionRepositorio&gt;/ISW_2020_Grupo_2</w:t>
+              </w:r>
+            </w:hyperlink>
+            <w:r>
+              <w:rPr>
+                <w:rStyle w:val="separator"/>
+                <w:rFonts w:ascii="Segoe UI" w:hAnsi="Segoe UI" w:cs="Segoe UI"/>
+                <w:shd w:val="clear" w:color="auto" w:fill="FFFFFF"/>
+              </w:rPr>
+              <w:t>/</w:t>
+            </w:r>
+            <w:r>
+              <w:rPr>
+                <w:rStyle w:val="Textoennegrita"/>
+                <w:rFonts w:ascii="Segoe UI" w:hAnsi="Segoe UI" w:cs="Segoe UI"/>
+                <w:shd w:val="clear" w:color="auto" w:fill="FFFFFF"/>
+              </w:rPr>
+              <w:t>Catedra</w:t>
+            </w:r>
+            <w:r>
+              <w:rPr>
+                <w:rStyle w:val="separator"/>
+                <w:rFonts w:ascii="Segoe UI" w:hAnsi="Segoe UI" w:cs="Segoe UI"/>
+                <w:shd w:val="clear" w:color="auto" w:fill="FFFFFF"/>
+              </w:rPr>
+              <w:t>/</w:t>
+            </w:r>
+          </w:p>
+        </w:tc>
+        <w:tc>
+          <w:tcPr>
+            <w:tcW w:w="870" w:type="dxa"/>
+          </w:tcPr>
+          <w:p>
+            <w:r>
+              <w:t>Catedra</w:t>
+            </w:r>
+          </w:p>
         </w:tc>
       </w:tr>
       <w:tr>
         <w:tc>
           <w:tcPr>
-            <w:tcW w:w="2123" w:type="dxa"/>
-          </w:tcPr>
-          <w:p>
+            <w:tcW w:w="1700" w:type="dxa"/>
+          </w:tcPr>
+          <w:p>
+            <w:pPr>
+              <w:jc w:val="center"/>
+            </w:pPr>
             <w:r>
               <w:t>Introducción de curso</w:t>
             </w:r>
@@ -916,7 +1843,8 @@
         </w:tc>
         <w:tc>
           <w:tcPr>
-            <w:tcW w:w="2123" w:type="dxa"/>
+            <w:tcW w:w="4766" w:type="dxa"/>
+            <w:vAlign w:val="center"/>
           </w:tcPr>
           <w:p>
             <w:r>
@@ -926,394 +1854,642 @@
         </w:tc>
         <w:tc>
           <w:tcPr>
-            <w:tcW w:w="2124" w:type="dxa"/>
-          </w:tcPr>
-          <w:p/>
-        </w:tc>
-        <w:tc>
-          <w:tcPr>
-            <w:tcW w:w="2124" w:type="dxa"/>
-          </w:tcPr>
-          <w:p/>
+            <w:tcW w:w="8010" w:type="dxa"/>
+            <w:vAlign w:val="center"/>
+          </w:tcPr>
+          <w:p>
+            <w:hyperlink w:history="1">
+              <w:r>
+                <w:rPr>
+                  <w:rStyle w:val="Hipervnculo"/>
+                  <w:color w:val="auto"/>
+                  <w:u w:val="none"/>
+                </w:rPr>
+                <w:t>https://&lt;DireccionRepositorio&gt;/ISW_2020_Grupo_2</w:t>
+              </w:r>
+            </w:hyperlink>
+            <w:r>
+              <w:rPr>
+                <w:rStyle w:val="separator"/>
+                <w:rFonts w:ascii="Segoe UI" w:hAnsi="Segoe UI" w:cs="Segoe UI"/>
+                <w:shd w:val="clear" w:color="auto" w:fill="FFFFFF"/>
+              </w:rPr>
+              <w:t>/</w:t>
+            </w:r>
+            <w:r>
+              <w:rPr>
+                <w:rStyle w:val="Textoennegrita"/>
+                <w:rFonts w:ascii="Segoe UI" w:hAnsi="Segoe UI" w:cs="Segoe UI"/>
+                <w:shd w:val="clear" w:color="auto" w:fill="FFFFFF"/>
+              </w:rPr>
+              <w:t>Catedra</w:t>
+            </w:r>
+            <w:r>
+              <w:rPr>
+                <w:rStyle w:val="separator"/>
+                <w:rFonts w:ascii="Segoe UI" w:hAnsi="Segoe UI" w:cs="Segoe UI"/>
+                <w:shd w:val="clear" w:color="auto" w:fill="FFFFFF"/>
+              </w:rPr>
+              <w:t>/</w:t>
+            </w:r>
+          </w:p>
+        </w:tc>
+        <w:tc>
+          <w:tcPr>
+            <w:tcW w:w="870" w:type="dxa"/>
+          </w:tcPr>
+          <w:p>
+            <w:r>
+              <w:t>Catedra</w:t>
+            </w:r>
+          </w:p>
         </w:tc>
       </w:tr>
       <w:tr>
         <w:tc>
           <w:tcPr>
-            <w:tcW w:w="2123" w:type="dxa"/>
-          </w:tcPr>
-          <w:p>
-            <w:r>
-              <w:t>Resumen de la materia</w:t>
-            </w:r>
-          </w:p>
-        </w:tc>
-        <w:tc>
-          <w:tcPr>
-            <w:tcW w:w="2123" w:type="dxa"/>
-          </w:tcPr>
-          <w:p>
-            <w:r>
-              <w:t>ISW_Resumen.pdf</w:t>
-            </w:r>
-          </w:p>
-        </w:tc>
-        <w:tc>
-          <w:tcPr>
-            <w:tcW w:w="2124" w:type="dxa"/>
-          </w:tcPr>
-          <w:p/>
-        </w:tc>
-        <w:tc>
-          <w:tcPr>
-            <w:tcW w:w="2124" w:type="dxa"/>
-          </w:tcPr>
-          <w:p/>
+            <w:tcW w:w="1700" w:type="dxa"/>
+          </w:tcPr>
+          <w:p>
+            <w:pPr>
+              <w:jc w:val="center"/>
+            </w:pPr>
+            <w:r>
+              <w:t>Apuntes de la materia</w:t>
+            </w:r>
+          </w:p>
+        </w:tc>
+        <w:tc>
+          <w:tcPr>
+            <w:tcW w:w="4766" w:type="dxa"/>
+            <w:vAlign w:val="center"/>
+          </w:tcPr>
+          <w:p>
+            <w:r>
+              <w:t>ISW_</w:t>
+            </w:r>
+            <w:r>
+              <w:t>&lt;TipoDeApunte</w:t>
+            </w:r>
+            <w:proofErr w:type="gramStart"/>
+            <w:r>
+              <w:t>&gt;</w:t>
+            </w:r>
+            <w:r>
+              <w:t>.</w:t>
+            </w:r>
+            <w:r>
+              <w:t>&lt;</w:t>
+            </w:r>
+            <w:proofErr w:type="gramEnd"/>
+            <w:r>
+              <w:t>ext&gt;</w:t>
+            </w:r>
+          </w:p>
+        </w:tc>
+        <w:tc>
+          <w:tcPr>
+            <w:tcW w:w="8010" w:type="dxa"/>
+            <w:vAlign w:val="center"/>
+          </w:tcPr>
+          <w:p>
+            <w:hyperlink w:history="1">
+              <w:r>
+                <w:rPr>
+                  <w:rStyle w:val="Hipervnculo"/>
+                  <w:color w:val="auto"/>
+                  <w:u w:val="none"/>
+                </w:rPr>
+                <w:t>https://&lt;DireccionRepositorio&gt;/ISW_2020_Grupo_2</w:t>
+              </w:r>
+            </w:hyperlink>
+            <w:r>
+              <w:rPr>
+                <w:rStyle w:val="separator"/>
+                <w:rFonts w:ascii="Segoe UI" w:hAnsi="Segoe UI" w:cs="Segoe UI"/>
+                <w:shd w:val="clear" w:color="auto" w:fill="FFFFFF"/>
+              </w:rPr>
+              <w:t>/</w:t>
+            </w:r>
+            <w:r>
+              <w:rPr>
+                <w:rStyle w:val="Textoennegrita"/>
+                <w:rFonts w:ascii="Segoe UI" w:hAnsi="Segoe UI" w:cs="Segoe UI"/>
+                <w:shd w:val="clear" w:color="auto" w:fill="FFFFFF"/>
+              </w:rPr>
+              <w:t>Apuntes</w:t>
+            </w:r>
+            <w:r>
+              <w:rPr>
+                <w:rStyle w:val="separator"/>
+                <w:rFonts w:ascii="Segoe UI" w:hAnsi="Segoe UI" w:cs="Segoe UI"/>
+                <w:shd w:val="clear" w:color="auto" w:fill="FFFFFF"/>
+              </w:rPr>
+              <w:t>/</w:t>
+            </w:r>
+          </w:p>
+        </w:tc>
+        <w:tc>
+          <w:tcPr>
+            <w:tcW w:w="870" w:type="dxa"/>
+          </w:tcPr>
+          <w:p>
+            <w:r>
+              <w:t>Apuntes</w:t>
+            </w:r>
+          </w:p>
         </w:tc>
       </w:tr>
       <w:tr>
         <w:tc>
           <w:tcPr>
-            <w:tcW w:w="2123" w:type="dxa"/>
-          </w:tcPr>
-          <w:p/>
-        </w:tc>
-        <w:tc>
-          <w:tcPr>
-            <w:tcW w:w="2123" w:type="dxa"/>
-          </w:tcPr>
-          <w:p/>
-        </w:tc>
-        <w:tc>
-          <w:tcPr>
-            <w:tcW w:w="2124" w:type="dxa"/>
-          </w:tcPr>
-          <w:p/>
-        </w:tc>
-        <w:tc>
-          <w:tcPr>
-            <w:tcW w:w="2124" w:type="dxa"/>
-          </w:tcPr>
-          <w:p/>
-        </w:tc>
-      </w:tr>
-      <w:tr>
-        <w:tc>
-          <w:tcPr>
-            <w:tcW w:w="2123" w:type="dxa"/>
-          </w:tcPr>
-          <w:p/>
-        </w:tc>
-        <w:tc>
-          <w:tcPr>
-            <w:tcW w:w="2123" w:type="dxa"/>
-          </w:tcPr>
-          <w:p/>
-        </w:tc>
-        <w:tc>
-          <w:tcPr>
-            <w:tcW w:w="2124" w:type="dxa"/>
-          </w:tcPr>
-          <w:p/>
-        </w:tc>
-        <w:tc>
-          <w:tcPr>
-            <w:tcW w:w="2124" w:type="dxa"/>
-          </w:tcPr>
-          <w:p/>
-        </w:tc>
-      </w:tr>
-      <w:tr>
-        <w:tc>
-          <w:tcPr>
-            <w:tcW w:w="2123" w:type="dxa"/>
-          </w:tcPr>
-          <w:p/>
-        </w:tc>
-        <w:tc>
-          <w:tcPr>
-            <w:tcW w:w="2123" w:type="dxa"/>
-          </w:tcPr>
-          <w:p/>
-        </w:tc>
-        <w:tc>
-          <w:tcPr>
-            <w:tcW w:w="2124" w:type="dxa"/>
-          </w:tcPr>
-          <w:p/>
-        </w:tc>
-        <w:tc>
-          <w:tcPr>
-            <w:tcW w:w="2124" w:type="dxa"/>
-          </w:tcPr>
-          <w:p/>
-        </w:tc>
-      </w:tr>
-      <w:tr>
-        <w:tc>
-          <w:tcPr>
-            <w:tcW w:w="2123" w:type="dxa"/>
-          </w:tcPr>
-          <w:p/>
-        </w:tc>
-        <w:tc>
-          <w:tcPr>
-            <w:tcW w:w="2123" w:type="dxa"/>
-          </w:tcPr>
-          <w:p/>
-        </w:tc>
-        <w:tc>
-          <w:tcPr>
-            <w:tcW w:w="2124" w:type="dxa"/>
-          </w:tcPr>
-          <w:p/>
-        </w:tc>
-        <w:tc>
-          <w:tcPr>
-            <w:tcW w:w="2124" w:type="dxa"/>
-          </w:tcPr>
-          <w:p/>
-        </w:tc>
-      </w:tr>
-      <w:tr>
-        <w:tc>
-          <w:tcPr>
-            <w:tcW w:w="2123" w:type="dxa"/>
-          </w:tcPr>
-          <w:p/>
-        </w:tc>
-        <w:tc>
-          <w:tcPr>
-            <w:tcW w:w="2123" w:type="dxa"/>
-          </w:tcPr>
-          <w:p/>
-        </w:tc>
-        <w:tc>
-          <w:tcPr>
-            <w:tcW w:w="2124" w:type="dxa"/>
-          </w:tcPr>
-          <w:p/>
-        </w:tc>
-        <w:tc>
-          <w:tcPr>
-            <w:tcW w:w="2124" w:type="dxa"/>
-          </w:tcPr>
-          <w:p/>
-        </w:tc>
-      </w:tr>
-      <w:tr>
-        <w:tc>
-          <w:tcPr>
-            <w:tcW w:w="2123" w:type="dxa"/>
-          </w:tcPr>
-          <w:p/>
-        </w:tc>
-        <w:tc>
-          <w:tcPr>
-            <w:tcW w:w="2123" w:type="dxa"/>
-          </w:tcPr>
-          <w:p/>
-        </w:tc>
-        <w:tc>
-          <w:tcPr>
-            <w:tcW w:w="2124" w:type="dxa"/>
-          </w:tcPr>
-          <w:p/>
-        </w:tc>
-        <w:tc>
-          <w:tcPr>
-            <w:tcW w:w="2124" w:type="dxa"/>
-          </w:tcPr>
-          <w:p/>
-        </w:tc>
-      </w:tr>
-      <w:tr>
-        <w:tc>
-          <w:tcPr>
-            <w:tcW w:w="2123" w:type="dxa"/>
-          </w:tcPr>
-          <w:p/>
-        </w:tc>
-        <w:tc>
-          <w:tcPr>
-            <w:tcW w:w="2123" w:type="dxa"/>
-          </w:tcPr>
-          <w:p/>
-        </w:tc>
-        <w:tc>
-          <w:tcPr>
-            <w:tcW w:w="2124" w:type="dxa"/>
-          </w:tcPr>
-          <w:p/>
-        </w:tc>
-        <w:tc>
-          <w:tcPr>
-            <w:tcW w:w="2124" w:type="dxa"/>
-          </w:tcPr>
-          <w:p/>
-        </w:tc>
-      </w:tr>
-      <w:tr>
-        <w:tc>
-          <w:tcPr>
-            <w:tcW w:w="2123" w:type="dxa"/>
-          </w:tcPr>
-          <w:p/>
-        </w:tc>
-        <w:tc>
-          <w:tcPr>
-            <w:tcW w:w="2123" w:type="dxa"/>
-          </w:tcPr>
-          <w:p/>
-        </w:tc>
-        <w:tc>
-          <w:tcPr>
-            <w:tcW w:w="2124" w:type="dxa"/>
-          </w:tcPr>
-          <w:p/>
-        </w:tc>
-        <w:tc>
-          <w:tcPr>
-            <w:tcW w:w="2124" w:type="dxa"/>
-          </w:tcPr>
-          <w:p/>
+            <w:tcW w:w="1700" w:type="dxa"/>
+          </w:tcPr>
+          <w:p>
+            <w:pPr>
+              <w:jc w:val="center"/>
+            </w:pPr>
+            <w:r>
+              <w:t>Material complementario trabajos conceptuales</w:t>
+            </w:r>
+          </w:p>
+        </w:tc>
+        <w:tc>
+          <w:tcPr>
+            <w:tcW w:w="4766" w:type="dxa"/>
+            <w:vAlign w:val="center"/>
+          </w:tcPr>
+          <w:p>
+            <w:r>
+              <w:t>MC_&lt;NombreMaterialComplementario</w:t>
+            </w:r>
+            <w:proofErr w:type="gramStart"/>
+            <w:r>
+              <w:t>&gt;.&lt;</w:t>
+            </w:r>
+            <w:proofErr w:type="gramEnd"/>
+            <w:r>
+              <w:t>ext&gt;</w:t>
+            </w:r>
+          </w:p>
+        </w:tc>
+        <w:tc>
+          <w:tcPr>
+            <w:tcW w:w="8010" w:type="dxa"/>
+            <w:vAlign w:val="center"/>
+          </w:tcPr>
+          <w:p>
+            <w:hyperlink w:history="1">
+              <w:r>
+                <w:rPr>
+                  <w:rStyle w:val="Hipervnculo"/>
+                  <w:color w:val="auto"/>
+                  <w:u w:val="none"/>
+                </w:rPr>
+                <w:t>https://&lt;DireccionRepositorio&gt;/ISW_2020_Grupo_2</w:t>
+              </w:r>
+            </w:hyperlink>
+            <w:r>
+              <w:rPr>
+                <w:rStyle w:val="separator"/>
+                <w:rFonts w:ascii="Segoe UI" w:hAnsi="Segoe UI" w:cs="Segoe UI"/>
+                <w:shd w:val="clear" w:color="auto" w:fill="FFFFFF"/>
+              </w:rPr>
+              <w:t>/</w:t>
+            </w:r>
+            <w:hyperlink r:id="rId17" w:history="1">
+              <w:r>
+                <w:rPr>
+                  <w:rStyle w:val="Hipervnculo"/>
+                  <w:rFonts w:ascii="Segoe UI" w:hAnsi="Segoe UI" w:cs="Segoe UI"/>
+                  <w:color w:val="auto"/>
+                  <w:u w:val="none"/>
+                  <w:shd w:val="clear" w:color="auto" w:fill="FFFFFF"/>
+                </w:rPr>
+                <w:t>Teorico</w:t>
+              </w:r>
+            </w:hyperlink>
+            <w:r>
+              <w:rPr>
+                <w:rStyle w:val="separator"/>
+                <w:rFonts w:ascii="Segoe UI" w:hAnsi="Segoe UI" w:cs="Segoe UI"/>
+                <w:shd w:val="clear" w:color="auto" w:fill="FFFFFF"/>
+              </w:rPr>
+              <w:t>/</w:t>
+            </w:r>
+            <w:hyperlink r:id="rId18" w:history="1">
+              <w:r>
+                <w:rPr>
+                  <w:rStyle w:val="Hipervnculo"/>
+                  <w:rFonts w:ascii="Segoe UI" w:hAnsi="Segoe UI" w:cs="Segoe UI"/>
+                  <w:color w:val="auto"/>
+                  <w:u w:val="none"/>
+                  <w:shd w:val="clear" w:color="auto" w:fill="FFFFFF"/>
+                </w:rPr>
+                <w:t>Trabajos Conceptuales</w:t>
+              </w:r>
+            </w:hyperlink>
+            <w:r>
+              <w:rPr>
+                <w:rStyle w:val="separator"/>
+                <w:rFonts w:ascii="Segoe UI" w:hAnsi="Segoe UI" w:cs="Segoe UI"/>
+                <w:shd w:val="clear" w:color="auto" w:fill="FFFFFF"/>
+              </w:rPr>
+              <w:t>/</w:t>
+            </w:r>
+            <w:r>
+              <w:rPr>
+                <w:rStyle w:val="Textoennegrita"/>
+                <w:rFonts w:ascii="Segoe UI" w:hAnsi="Segoe UI" w:cs="Segoe UI"/>
+                <w:shd w:val="clear" w:color="auto" w:fill="FFFFFF"/>
+              </w:rPr>
+              <w:t>Material Complementario</w:t>
+            </w:r>
+            <w:r>
+              <w:rPr>
+                <w:rStyle w:val="separator"/>
+                <w:rFonts w:ascii="Segoe UI" w:hAnsi="Segoe UI" w:cs="Segoe UI"/>
+                <w:shd w:val="clear" w:color="auto" w:fill="FFFFFF"/>
+              </w:rPr>
+              <w:t>/</w:t>
+            </w:r>
+          </w:p>
+        </w:tc>
+        <w:tc>
+          <w:tcPr>
+            <w:tcW w:w="870" w:type="dxa"/>
+          </w:tcPr>
+          <w:p>
+            <w:r>
+              <w:t>Material Bibliográfico</w:t>
+            </w:r>
+          </w:p>
         </w:tc>
       </w:tr>
     </w:tbl>
-    <w:p/>
-    <w:p/>
     <w:p>
-      <w:r>
+      <w:pPr>
+        <w:sectPr>
+          <w:pgSz w:w="16838" w:h="11906" w:orient="landscape"/>
+          <w:pgMar w:top="568" w:right="1418" w:bottom="567" w:left="1134" w:header="709" w:footer="709" w:gutter="0"/>
+          <w:cols w:space="708"/>
+          <w:docGrid w:linePitch="360"/>
+        </w:sectPr>
+      </w:pPr>
+    </w:p>
+    <w:p>
+      <w:pPr>
+        <w:jc w:val="center"/>
+        <w:rPr>
+          <w:b/>
+          <w:bCs/>
+        </w:rPr>
+      </w:pPr>
+      <w:r>
+        <w:rPr>
+          <w:b/>
+          <w:bCs/>
+        </w:rPr>
+        <w:lastRenderedPageBreak/>
         <w:t>Glosario</w:t>
       </w:r>
     </w:p>
     <w:tbl>
       <w:tblPr>
         <w:tblStyle w:val="Tablaconcuadrcula"/>
-        <w:tblW w:w="0" w:type="auto"/>
+        <w:tblW w:w="10206" w:type="dxa"/>
+        <w:tblInd w:w="-5" w:type="dxa"/>
         <w:tblLook w:val="04A0" w:firstRow="1" w:lastRow="0" w:firstColumn="1" w:lastColumn="0" w:noHBand="0" w:noVBand="1"/>
       </w:tblPr>
       <w:tblGrid>
-        <w:gridCol w:w="4247"/>
-        <w:gridCol w:w="4247"/>
+        <w:gridCol w:w="3544"/>
+        <w:gridCol w:w="6662"/>
       </w:tblGrid>
       <w:tr>
         <w:tc>
           <w:tcPr>
-            <w:tcW w:w="4247" w:type="dxa"/>
-          </w:tcPr>
-          <w:p/>
-        </w:tc>
-        <w:tc>
-          <w:tcPr>
-            <w:tcW w:w="4247" w:type="dxa"/>
-          </w:tcPr>
-          <w:p/>
+            <w:tcW w:w="3544" w:type="dxa"/>
+            <w:vAlign w:val="center"/>
+          </w:tcPr>
+          <w:p>
+            <w:pPr>
+              <w:spacing w:line="360" w:lineRule="auto"/>
+              <w:jc w:val="center"/>
+            </w:pPr>
+            <w:r>
+              <w:t>&lt;Grupo&gt;</w:t>
+            </w:r>
+          </w:p>
+        </w:tc>
+        <w:tc>
+          <w:tcPr>
+            <w:tcW w:w="6662" w:type="dxa"/>
+            <w:vAlign w:val="center"/>
+          </w:tcPr>
+          <w:p>
+            <w:pPr>
+              <w:spacing w:line="360" w:lineRule="auto"/>
+            </w:pPr>
+            <w:r>
+              <w:t>Descripción del grupo de trabajo, en este caso “Grupo 2”</w:t>
+            </w:r>
+          </w:p>
         </w:tc>
       </w:tr>
       <w:tr>
         <w:tc>
           <w:tcPr>
-            <w:tcW w:w="4247" w:type="dxa"/>
-          </w:tcPr>
-          <w:p/>
-        </w:tc>
-        <w:tc>
-          <w:tcPr>
-            <w:tcW w:w="4247" w:type="dxa"/>
-          </w:tcPr>
-          <w:p/>
+            <w:tcW w:w="3544" w:type="dxa"/>
+            <w:vAlign w:val="center"/>
+          </w:tcPr>
+          <w:p>
+            <w:pPr>
+              <w:spacing w:line="360" w:lineRule="auto"/>
+              <w:jc w:val="center"/>
+            </w:pPr>
+            <w:r>
+              <w:t>&lt;ext&gt;</w:t>
+            </w:r>
+          </w:p>
+        </w:tc>
+        <w:tc>
+          <w:tcPr>
+            <w:tcW w:w="6662" w:type="dxa"/>
+            <w:vAlign w:val="center"/>
+          </w:tcPr>
+          <w:p>
+            <w:pPr>
+              <w:spacing w:line="360" w:lineRule="auto"/>
+            </w:pPr>
+            <w:r>
+              <w:t>Nombre de la extensión de un archivo identificado como ítem de configuración</w:t>
+            </w:r>
+          </w:p>
         </w:tc>
       </w:tr>
       <w:tr>
         <w:tc>
           <w:tcPr>
-            <w:tcW w:w="4247" w:type="dxa"/>
-          </w:tcPr>
-          <w:p/>
-        </w:tc>
-        <w:tc>
-          <w:tcPr>
-            <w:tcW w:w="4247" w:type="dxa"/>
-          </w:tcPr>
-          <w:p/>
+            <w:tcW w:w="3544" w:type="dxa"/>
+            <w:vAlign w:val="center"/>
+          </w:tcPr>
+          <w:p>
+            <w:pPr>
+              <w:spacing w:line="360" w:lineRule="auto"/>
+              <w:jc w:val="center"/>
+            </w:pPr>
+            <w:r>
+              <w:t>&lt;N&gt;</w:t>
+            </w:r>
+          </w:p>
+        </w:tc>
+        <w:tc>
+          <w:tcPr>
+            <w:tcW w:w="6662" w:type="dxa"/>
+            <w:vAlign w:val="center"/>
+          </w:tcPr>
+          <w:p>
+            <w:pPr>
+              <w:spacing w:line="360" w:lineRule="auto"/>
+            </w:pPr>
+            <w:r>
+              <w:t>Numero cardinal empezando por 1</w:t>
+            </w:r>
+          </w:p>
         </w:tc>
       </w:tr>
       <w:tr>
         <w:tc>
           <w:tcPr>
-            <w:tcW w:w="4247" w:type="dxa"/>
-          </w:tcPr>
-          <w:p/>
-        </w:tc>
-        <w:tc>
-          <w:tcPr>
-            <w:tcW w:w="4247" w:type="dxa"/>
-          </w:tcPr>
-          <w:p/>
+            <w:tcW w:w="3544" w:type="dxa"/>
+            <w:vAlign w:val="center"/>
+          </w:tcPr>
+          <w:p>
+            <w:pPr>
+              <w:spacing w:line="360" w:lineRule="auto"/>
+              <w:jc w:val="center"/>
+            </w:pPr>
+            <w:r>
+              <w:t>&lt;NU&gt;</w:t>
+            </w:r>
+          </w:p>
+        </w:tc>
+        <w:tc>
+          <w:tcPr>
+            <w:tcW w:w="6662" w:type="dxa"/>
+            <w:vAlign w:val="center"/>
+          </w:tcPr>
+          <w:p>
+            <w:pPr>
+              <w:spacing w:line="360" w:lineRule="auto"/>
+            </w:pPr>
+            <w:r>
+              <w:t>Numero cardinal de las unidades teóricas empezando por 01</w:t>
+            </w:r>
+          </w:p>
         </w:tc>
       </w:tr>
       <w:tr>
         <w:tc>
           <w:tcPr>
-            <w:tcW w:w="4247" w:type="dxa"/>
-          </w:tcPr>
-          <w:p/>
-        </w:tc>
-        <w:tc>
-          <w:tcPr>
-            <w:tcW w:w="4247" w:type="dxa"/>
-          </w:tcPr>
-          <w:p/>
+            <w:tcW w:w="3544" w:type="dxa"/>
+            <w:vAlign w:val="center"/>
+          </w:tcPr>
+          <w:p>
+            <w:pPr>
+              <w:spacing w:line="360" w:lineRule="auto"/>
+              <w:jc w:val="center"/>
+            </w:pPr>
+            <w:r>
+              <w:t>&lt;NombreUnidad&gt;</w:t>
+            </w:r>
+          </w:p>
+        </w:tc>
+        <w:tc>
+          <w:tcPr>
+            <w:tcW w:w="6662" w:type="dxa"/>
+            <w:vAlign w:val="center"/>
+          </w:tcPr>
+          <w:p>
+            <w:pPr>
+              <w:spacing w:line="360" w:lineRule="auto"/>
+            </w:pPr>
+            <w:r>
+              <w:t>Nombre de cada una de las unidades teóricas de la materia</w:t>
+            </w:r>
+          </w:p>
         </w:tc>
       </w:tr>
       <w:tr>
         <w:tc>
           <w:tcPr>
-            <w:tcW w:w="4247" w:type="dxa"/>
-          </w:tcPr>
-          <w:p/>
-        </w:tc>
-        <w:tc>
-          <w:tcPr>
-            <w:tcW w:w="4247" w:type="dxa"/>
-          </w:tcPr>
-          <w:p/>
+            <w:tcW w:w="3544" w:type="dxa"/>
+            <w:vAlign w:val="center"/>
+          </w:tcPr>
+          <w:p>
+            <w:pPr>
+              <w:spacing w:line="360" w:lineRule="auto"/>
+              <w:jc w:val="center"/>
+            </w:pPr>
+            <w:r>
+              <w:t>&lt;NombreArchivoBibliografico&gt;</w:t>
+            </w:r>
+          </w:p>
+        </w:tc>
+        <w:tc>
+          <w:tcPr>
+            <w:tcW w:w="6662" w:type="dxa"/>
+            <w:vAlign w:val="center"/>
+          </w:tcPr>
+          <w:p>
+            <w:pPr>
+              <w:spacing w:line="360" w:lineRule="auto"/>
+            </w:pPr>
+            <w:r>
+              <w:t>Nombre del documento bibliográfico</w:t>
+            </w:r>
+          </w:p>
         </w:tc>
       </w:tr>
       <w:tr>
         <w:tc>
           <w:tcPr>
-            <w:tcW w:w="4247" w:type="dxa"/>
-          </w:tcPr>
-          <w:p/>
-        </w:tc>
-        <w:tc>
-          <w:tcPr>
-            <w:tcW w:w="4247" w:type="dxa"/>
-          </w:tcPr>
-          <w:p/>
+            <w:tcW w:w="3544" w:type="dxa"/>
+            <w:vAlign w:val="center"/>
+          </w:tcPr>
+          <w:p>
+            <w:pPr>
+              <w:spacing w:line="360" w:lineRule="auto"/>
+              <w:jc w:val="center"/>
+            </w:pPr>
+            <w:r>
+              <w:t>&lt;NombreTrabajo&gt;</w:t>
+            </w:r>
+          </w:p>
+        </w:tc>
+        <w:tc>
+          <w:tcPr>
+            <w:tcW w:w="6662" w:type="dxa"/>
+            <w:vAlign w:val="center"/>
+          </w:tcPr>
+          <w:p>
+            <w:pPr>
+              <w:spacing w:line="360" w:lineRule="auto"/>
+            </w:pPr>
+            <w:r>
+              <w:t>Nombre del trabajo práctico</w:t>
+            </w:r>
+          </w:p>
         </w:tc>
       </w:tr>
       <w:tr>
         <w:tc>
           <w:tcPr>
-            <w:tcW w:w="4247" w:type="dxa"/>
-          </w:tcPr>
-          <w:p/>
-        </w:tc>
-        <w:tc>
-          <w:tcPr>
-            <w:tcW w:w="4247" w:type="dxa"/>
-          </w:tcPr>
-          <w:p/>
+            <w:tcW w:w="3544" w:type="dxa"/>
+            <w:vAlign w:val="center"/>
+          </w:tcPr>
+          <w:p>
+            <w:pPr>
+              <w:spacing w:line="360" w:lineRule="auto"/>
+              <w:ind w:left="33"/>
+              <w:jc w:val="center"/>
+            </w:pPr>
+            <w:r>
+              <w:t>&lt;NombreMaterialComplementario&gt;</w:t>
+            </w:r>
+          </w:p>
+        </w:tc>
+        <w:tc>
+          <w:tcPr>
+            <w:tcW w:w="6662" w:type="dxa"/>
+            <w:vAlign w:val="center"/>
+          </w:tcPr>
+          <w:p>
+            <w:pPr>
+              <w:spacing w:line="360" w:lineRule="auto"/>
+            </w:pPr>
+            <w:r>
+              <w:t>Nombre identificatorio de los materiales complementarios utilizados en la elaboración de los trabajos conceptuales</w:t>
+            </w:r>
+          </w:p>
+        </w:tc>
+      </w:tr>
+      <w:tr>
+        <w:tc>
+          <w:tcPr>
+            <w:tcW w:w="3544" w:type="dxa"/>
+            <w:vAlign w:val="center"/>
+          </w:tcPr>
+          <w:p>
+            <w:pPr>
+              <w:spacing w:line="360" w:lineRule="auto"/>
+              <w:jc w:val="center"/>
+            </w:pPr>
+            <w:r>
+              <w:t>&lt;TipoDeApunte&gt;</w:t>
+            </w:r>
+          </w:p>
+        </w:tc>
+        <w:tc>
+          <w:tcPr>
+            <w:tcW w:w="6662" w:type="dxa"/>
+            <w:vAlign w:val="center"/>
+          </w:tcPr>
+          <w:p>
+            <w:pPr>
+              <w:spacing w:line="360" w:lineRule="auto"/>
+            </w:pPr>
+            <w:r>
+              <w:t>El tipo de apunte del que se trata, pudiendo ser tomas de nota, resúmenes, una clase o cualquier anotación de los alumnos</w:t>
+            </w:r>
+          </w:p>
+        </w:tc>
+      </w:tr>
+      <w:tr>
+        <w:tc>
+          <w:tcPr>
+            <w:tcW w:w="3544" w:type="dxa"/>
+            <w:vAlign w:val="center"/>
+          </w:tcPr>
+          <w:p>
+            <w:pPr>
+              <w:spacing w:line="360" w:lineRule="auto"/>
+              <w:jc w:val="center"/>
+            </w:pPr>
+            <w:r>
+              <w:t>&lt;DireccionRepositorio&gt;</w:t>
+            </w:r>
+          </w:p>
+        </w:tc>
+        <w:tc>
+          <w:tcPr>
+            <w:tcW w:w="6662" w:type="dxa"/>
+            <w:vAlign w:val="center"/>
+          </w:tcPr>
+          <w:p>
+            <w:pPr>
+              <w:spacing w:line="360" w:lineRule="auto"/>
+            </w:pPr>
+            <w:r>
+              <w:t xml:space="preserve">Dirección en donde se encuentra alojado el repositorio, en este caso: </w:t>
+            </w:r>
+            <w:hyperlink r:id="rId19" w:history="1">
+              <w:r>
+                <w:rPr>
+                  <w:rStyle w:val="Hipervnculo"/>
+                  <w:color w:val="auto"/>
+                </w:rPr>
+                <w:t>github.com/marcoamado2016/</w:t>
+              </w:r>
+            </w:hyperlink>
+          </w:p>
         </w:tc>
       </w:tr>
     </w:tbl>
     <w:p/>
     <w:sectPr>
       <w:pgSz w:w="11906" w:h="16838"/>
-      <w:pgMar w:top="1417" w:right="1701" w:bottom="1417" w:left="1701" w:header="708" w:footer="708" w:gutter="0"/>
+      <w:pgMar w:top="1135" w:right="849" w:bottom="1417" w:left="851" w:header="708" w:footer="708" w:gutter="0"/>
       <w:cols w:space="708"/>
       <w:docGrid w:linePitch="360"/>
     </w:sectPr>
@@ -1898,6 +3074,50 @@
       </w:tblBorders>
     </w:tblPr>
   </w:style>
+  <w:style w:type="character" w:styleId="Hipervnculo">
+    <w:name w:val="Hyperlink"/>
+    <w:basedOn w:val="Fuentedeprrafopredeter"/>
+    <w:uiPriority w:val="99"/>
+    <w:unhideWhenUsed/>
+    <w:rsid w:val="004272AA"/>
+    <w:rPr>
+      <w:color w:val="0000FF"/>
+      <w:u w:val="single"/>
+    </w:rPr>
+  </w:style>
+  <w:style w:type="character" w:styleId="Mencinsinresolver">
+    <w:name w:val="Unresolved Mention"/>
+    <w:basedOn w:val="Fuentedeprrafopredeter"/>
+    <w:uiPriority w:val="99"/>
+    <w:semiHidden/>
+    <w:unhideWhenUsed/>
+    <w:rsid w:val="00EE64E4"/>
+    <w:rPr>
+      <w:color w:val="605E5C"/>
+      <w:shd w:val="clear" w:color="auto" w:fill="E1DFDD"/>
+    </w:rPr>
+  </w:style>
+  <w:style w:type="character" w:customStyle="1" w:styleId="separator">
+    <w:name w:val="separator"/>
+    <w:basedOn w:val="Fuentedeprrafopredeter"/>
+    <w:rsid w:val="00EE64E4"/>
+  </w:style>
+  <w:style w:type="character" w:customStyle="1" w:styleId="js-path-segment">
+    <w:name w:val="js-path-segment"/>
+    <w:basedOn w:val="Fuentedeprrafopredeter"/>
+    <w:rsid w:val="00EE64E4"/>
+  </w:style>
+  <w:style w:type="character" w:styleId="Textoennegrita">
+    <w:name w:val="Strong"/>
+    <w:basedOn w:val="Fuentedeprrafopredeter"/>
+    <w:uiPriority w:val="22"/>
+    <w:qFormat/>
+    <w:rsid w:val="00EE64E4"/>
+    <w:rPr>
+      <w:b/>
+      <w:bCs/>
+    </w:rPr>
+  </w:style>
 </w:styles>
 </file>
 

</xml_diff>